<commit_message>
Modify syllabus.docx, add Sari project PDF
</commit_message>
<xml_diff>
--- a/syllabus.docx
+++ b/syllabus.docx
@@ -16,7 +16,7 @@
           <w:sz w:val="40"/>
           <w:szCs w:val="40"/>
         </w:rPr>
-        <w:t xml:space="preserve">Syllabus - CS 6150, Computing for Good  </w:t>
+        <w:t>Syllabus - CS 6150, Computing for Good</w:t>
       </w:r>
     </w:p>
     <w:p>
@@ -128,7 +128,7 @@
           <w:bCs/>
           <w:color w:val="000000"/>
         </w:rPr>
-        <w:t xml:space="preserve">Objectives  </w:t>
+        <w:t xml:space="preserve">Objectives </w:t>
       </w:r>
     </w:p>
     <w:p>
@@ -143,7 +143,7 @@
           <w:rFonts w:eastAsia="Geneva" w:cs="Geneva" w:ascii="Arial" w:hAnsi="Arial"/>
           <w:color w:val="000000"/>
         </w:rPr>
-        <w:t>The courses primary objectives are</w:t>
+        <w:t>The course’s primary objectives are</w:t>
       </w:r>
       <w:r>
         <w:rPr>
@@ -259,7 +259,7 @@
           <w:bCs/>
           <w:color w:val="000000"/>
         </w:rPr>
-        <w:t xml:space="preserve">Topics  </w:t>
+        <w:t>Topics</w:t>
       </w:r>
     </w:p>
     <w:p>
@@ -312,7 +312,7 @@
           <w:rFonts w:eastAsia="Geneva" w:cs="Geneva" w:ascii="Arial" w:hAnsi="Arial"/>
           <w:color w:val="000000"/>
         </w:rPr>
-        <w:t xml:space="preserve">Technology myths  </w:t>
+        <w:t>Technology myths</w:t>
       </w:r>
     </w:p>
     <w:p>
@@ -382,6 +382,35 @@
           <w:shd w:fill="auto" w:val="clear"/>
         </w:rPr>
         <w:t>Assignments/Deliverables</w:t>
+      </w:r>
+      <w:r>
+        <w:rPr>
+          <w:rFonts w:eastAsia="Geneva" w:cs="Geneva" w:ascii="Arial" w:hAnsi="Arial"/>
+          <w:b/>
+          <w:bCs/>
+          <w:color w:val="000000"/>
+          <w:shd w:fill="auto" w:val="clear"/>
+        </w:rPr>
+        <w:t xml:space="preserve"> </w:t>
+      </w:r>
+    </w:p>
+    <w:p>
+      <w:pPr>
+        <w:pStyle w:val="ListParagraph"/>
+        <w:numPr>
+          <w:ilvl w:val="0"/>
+          <w:numId w:val="3"/>
+        </w:numPr>
+        <w:rPr/>
+      </w:pPr>
+      <w:r>
+        <w:rPr>
+          <w:rStyle w:val="InternetLink"/>
+          <w:rFonts w:eastAsia="Geneva" w:cs="Geneva" w:ascii="Arial" w:hAnsi="Arial"/>
+          <w:color w:val="000000"/>
+          <w:u w:val="none"/>
+        </w:rPr>
+        <w:t xml:space="preserve">Weekly Progress Report (during Project Period) </w:t>
       </w:r>
     </w:p>
     <w:p>
@@ -438,6 +467,35 @@
     </w:p>
     <w:p>
       <w:pPr>
+        <w:pStyle w:val="ListParagraph"/>
+        <w:numPr>
+          <w:ilvl w:val="0"/>
+          <w:numId w:val="3"/>
+        </w:numPr>
+        <w:rPr>
+          <w:color w:val="FF0000"/>
+        </w:rPr>
+      </w:pPr>
+      <w:hyperlink r:id="rId4">
+        <w:r>
+          <w:rPr>
+            <w:rStyle w:val="InternetLink"/>
+            <w:rFonts w:eastAsia="Geneva" w:cs="Geneva" w:ascii="Arial" w:hAnsi="Arial"/>
+            <w:color w:val="FF0000"/>
+          </w:rPr>
+          <w:t>Test Canvas Site</w:t>
+        </w:r>
+      </w:hyperlink>
+      <w:r>
+        <w:rPr>
+          <w:rFonts w:eastAsia="Geneva" w:cs="Geneva" w:ascii="Arial" w:hAnsi="Arial"/>
+          <w:color w:val="FF0000"/>
+        </w:rPr>
+        <w:t xml:space="preserve"> (requires Canvas login)</w:t>
+      </w:r>
+    </w:p>
+    <w:p>
+      <w:pPr>
         <w:pStyle w:val="Normal"/>
         <w:rPr>
           <w:rFonts w:ascii="Arial" w:hAnsi="Arial" w:eastAsia="Geneva" w:cs="Geneva"/>
@@ -478,7 +536,7 @@
         </w:numPr>
         <w:rPr/>
       </w:pPr>
-      <w:hyperlink r:id="rId4">
+      <w:hyperlink r:id="rId5">
         <w:r>
           <w:rPr>
             <w:rStyle w:val="InternetLink"/>
@@ -492,6 +550,144 @@
       <w:pPr>
         <w:pStyle w:val="ListParagraph"/>
         <w:rPr>
+          <w:rStyle w:val="InternetLink"/>
+          <w:rFonts w:ascii="Arial" w:hAnsi="Arial" w:eastAsia="Geneva" w:cs="Geneva"/>
+        </w:rPr>
+      </w:pPr>
+      <w:r>
+        <w:rPr/>
+      </w:r>
+    </w:p>
+    <w:p>
+      <w:pPr>
+        <w:pStyle w:val="ListParagraph"/>
+        <w:ind w:hanging="0"/>
+        <w:rPr/>
+      </w:pPr>
+      <w:r>
+        <w:rPr>
+          <w:rStyle w:val="InternetLink"/>
+          <w:rFonts w:eastAsia="Geneva" w:cs="Geneva" w:ascii="Arial" w:hAnsi="Arial"/>
+          <w:b/>
+          <w:bCs/>
+          <w:color w:val="000000"/>
+          <w:u w:val="none"/>
+        </w:rPr>
+        <w:t>Text</w:t>
+      </w:r>
+    </w:p>
+    <w:p>
+      <w:pPr>
+        <w:pStyle w:val="ListParagraph"/>
+        <w:numPr>
+          <w:ilvl w:val="0"/>
+          <w:numId w:val="8"/>
+        </w:numPr>
+        <w:rPr/>
+      </w:pPr>
+      <w:hyperlink r:id="rId6">
+        <w:bookmarkStart w:id="0" w:name="title"/>
+        <w:bookmarkStart w:id="1" w:name="productTitle"/>
+        <w:bookmarkEnd w:id="0"/>
+        <w:bookmarkEnd w:id="1"/>
+        <w:r>
+          <w:rPr>
+            <w:rStyle w:val="InternetLink"/>
+            <w:rFonts w:eastAsia="Geneva" w:cs="Geneva" w:ascii="Arial" w:hAnsi="Arial"/>
+            <w:b w:val="false"/>
+            <w:bCs w:val="false"/>
+            <w:i w:val="false"/>
+            <w:caps w:val="false"/>
+            <w:smallCaps w:val="false"/>
+            <w:color w:val="0F1111"/>
+            <w:spacing w:val="0"/>
+            <w:sz w:val="24"/>
+            <w:szCs w:val="24"/>
+            <w:u w:val="none"/>
+          </w:rPr>
+          <w:t>Geek Heresy: Rescuing Social Change from the Cult of Technology</w:t>
+        </w:r>
+      </w:hyperlink>
+      <w:r>
+        <w:rPr>
+          <w:rStyle w:val="InternetLink"/>
+          <w:rFonts w:eastAsia="Geneva" w:cs="Geneva" w:ascii="Arial" w:hAnsi="Arial"/>
+          <w:b w:val="false"/>
+          <w:bCs w:val="false"/>
+          <w:i w:val="false"/>
+          <w:caps w:val="false"/>
+          <w:smallCaps w:val="false"/>
+          <w:color w:val="0F1111"/>
+          <w:spacing w:val="0"/>
+          <w:sz w:val="24"/>
+          <w:szCs w:val="24"/>
+          <w:u w:val="none"/>
+        </w:rPr>
+        <w:t xml:space="preserve"> – Kentaro Toyama (</w:t>
+      </w:r>
+      <w:r>
+        <w:rPr>
+          <w:rStyle w:val="InternetLink"/>
+          <w:rFonts w:eastAsia="Geneva" w:cs="Geneva" w:ascii="Arial" w:hAnsi="Arial"/>
+          <w:b w:val="false"/>
+          <w:bCs w:val="false"/>
+          <w:i w:val="false"/>
+          <w:caps w:val="false"/>
+          <w:smallCaps w:val="false"/>
+          <w:color w:val="0F1111"/>
+          <w:spacing w:val="0"/>
+          <w:kern w:val="2"/>
+          <w:sz w:val="24"/>
+          <w:szCs w:val="24"/>
+          <w:u w:val="none"/>
+          <w:lang w:val="en-US" w:eastAsia="zh-CN" w:bidi="hi-IN"/>
+        </w:rPr>
+        <w:t>Lesson 4</w:t>
+      </w:r>
+      <w:r>
+        <w:rPr>
+          <w:rStyle w:val="InternetLink"/>
+          <w:rFonts w:eastAsia="Geneva" w:cs="Geneva" w:ascii="Arial" w:hAnsi="Arial"/>
+          <w:b w:val="false"/>
+          <w:bCs w:val="false"/>
+          <w:i w:val="false"/>
+          <w:caps w:val="false"/>
+          <w:smallCaps w:val="false"/>
+          <w:color w:val="0F1111"/>
+          <w:spacing w:val="0"/>
+          <w:sz w:val="24"/>
+          <w:szCs w:val="24"/>
+          <w:u w:val="none"/>
+        </w:rPr>
+        <w:t>)</w:t>
+      </w:r>
+    </w:p>
+    <w:p>
+      <w:pPr>
+        <w:pStyle w:val="ListParagraph"/>
+        <w:numPr>
+          <w:ilvl w:val="0"/>
+          <w:numId w:val="0"/>
+        </w:numPr>
+        <w:ind w:left="720" w:hanging="0"/>
+        <w:rPr>
+          <w:rStyle w:val="InternetLink"/>
+          <w:rFonts w:ascii="Arial" w:hAnsi="Arial" w:eastAsia="Geneva" w:cs="Geneva"/>
+          <w:b w:val="false"/>
+          <w:b w:val="false"/>
+          <w:bCs w:val="false"/>
+          <w:color w:val="000000"/>
+          <w:u w:val="none"/>
+        </w:rPr>
+      </w:pPr>
+      <w:r>
+        <w:rPr/>
+      </w:r>
+    </w:p>
+    <w:p>
+      <w:pPr>
+        <w:pStyle w:val="ListParagraph"/>
+        <w:rPr>
           <w:rFonts w:ascii="Arial" w:hAnsi="Arial"/>
         </w:rPr>
       </w:pPr>
@@ -532,20 +728,86 @@
           <w:rFonts w:ascii="Arial" w:hAnsi="Arial"/>
         </w:rPr>
       </w:pPr>
-      <w:hyperlink r:id="rId5">
+      <w:hyperlink r:id="rId7">
         <w:r>
           <w:rPr>
             <w:rStyle w:val="InternetLink"/>
             <w:rFonts w:ascii="Arial" w:hAnsi="Arial"/>
+            <w:b w:val="false"/>
+            <w:i w:val="false"/>
+            <w:caps w:val="false"/>
+            <w:smallCaps w:val="false"/>
+            <w:spacing w:val="0"/>
+            <w:sz w:val="24"/>
+            <w:szCs w:val="24"/>
           </w:rPr>
           <w:t>C4G BLIS: Health Care Delivery via Iterative Collaborative Design in Resource-constrained Settings</w:t>
         </w:r>
       </w:hyperlink>
       <w:r>
         <w:rPr>
-          <w:rFonts w:ascii="Arial" w:hAnsi="Arial"/>
-        </w:rPr>
-        <w:t xml:space="preserve"> – Vempala et al</w:t>
+          <w:rStyle w:val="InternetLink"/>
+          <w:rFonts w:ascii="Arial" w:hAnsi="Arial"/>
+          <w:b w:val="false"/>
+          <w:i w:val="false"/>
+          <w:caps w:val="false"/>
+          <w:smallCaps w:val="false"/>
+          <w:color w:val="000000"/>
+          <w:spacing w:val="0"/>
+          <w:sz w:val="24"/>
+          <w:szCs w:val="24"/>
+          <w:u w:val="none"/>
+        </w:rPr>
+        <w:t xml:space="preserve"> – Vempala et al </w:t>
+      </w:r>
+      <w:r>
+        <w:rPr>
+          <w:rStyle w:val="InternetLink"/>
+          <w:rFonts w:ascii="Arial" w:hAnsi="Arial"/>
+          <w:b w:val="false"/>
+          <w:i w:val="false"/>
+          <w:caps w:val="false"/>
+          <w:smallCaps w:val="false"/>
+          <w:color w:val="000000"/>
+          <w:spacing w:val="0"/>
+          <w:sz w:val="24"/>
+          <w:szCs w:val="24"/>
+          <w:u w:val="none"/>
+        </w:rPr>
+        <w:t>(</w:t>
+      </w:r>
+      <w:r>
+        <w:rPr>
+          <w:rStyle w:val="InternetLink"/>
+          <w:rFonts w:ascii="Arial" w:hAnsi="Arial"/>
+          <w:b/>
+          <w:bCs/>
+          <w:i w:val="false"/>
+          <w:caps w:val="false"/>
+          <w:smallCaps w:val="false"/>
+          <w:color w:val="000000"/>
+          <w:spacing w:val="0"/>
+          <w:sz w:val="24"/>
+          <w:szCs w:val="24"/>
+          <w:u w:val="none"/>
+        </w:rPr>
+        <w:t>Lesson 2</w:t>
+      </w:r>
+      <w:r>
+        <w:rPr>
+          <w:rStyle w:val="InternetLink"/>
+          <w:rFonts w:ascii="Arial" w:hAnsi="Arial"/>
+          <w:b w:val="false"/>
+          <w:i w:val="false"/>
+          <w:caps w:val="false"/>
+          <w:smallCaps w:val="false"/>
+          <w:color w:val="000000"/>
+          <w:spacing w:val="0"/>
+          <w:sz w:val="24"/>
+          <w:szCs w:val="24"/>
+          <w:u w:val="none"/>
+        </w:rPr>
+        <w:t>)</w:t>
       </w:r>
     </w:p>
     <w:p>
@@ -555,16 +817,244 @@
           <w:ilvl w:val="0"/>
           <w:numId w:val="5"/>
         </w:numPr>
-        <w:rPr>
-          <w:rFonts w:ascii="Arial" w:hAnsi="Arial"/>
-        </w:rPr>
-      </w:pPr>
-      <w:hyperlink r:id="rId6">
+        <w:rPr/>
+      </w:pPr>
+      <w:hyperlink r:id="rId8">
         <w:r>
           <w:rPr>
             <w:rStyle w:val="InternetLink"/>
             <w:rFonts w:ascii="Arial" w:hAnsi="Arial"/>
-            <w:u w:val="none"/>
+            <w:b w:val="false"/>
+            <w:i w:val="false"/>
+            <w:caps w:val="false"/>
+            <w:smallCaps w:val="false"/>
+            <w:color w:val="0563C1"/>
+            <w:spacing w:val="0"/>
+            <w:sz w:val="24"/>
+            <w:szCs w:val="24"/>
+            <w:u w:val="single"/>
+          </w:rPr>
+          <w:t>Understanding Sociotechnical Implications of Mobile Health Deployments in India, Kenya, and Zimbabwe</w:t>
+        </w:r>
+      </w:hyperlink>
+      <w:r>
+        <w:rPr>
+          <w:rStyle w:val="InternetLink"/>
+          <w:rFonts w:ascii="Arial" w:hAnsi="Arial"/>
+          <w:color w:val="3465A4"/>
+          <w:u w:val="none"/>
+        </w:rPr>
+        <w:t xml:space="preserve"> </w:t>
+      </w:r>
+      <w:r>
+        <w:rPr>
+          <w:rStyle w:val="InternetLink"/>
+          <w:rFonts w:ascii="Arial" w:hAnsi="Arial"/>
+          <w:color w:val="000000"/>
+          <w:u w:val="none"/>
+        </w:rPr>
+        <w:t xml:space="preserve">- </w:t>
+      </w:r>
+      <w:r>
+        <w:rPr>
+          <w:rStyle w:val="InternetLink"/>
+          <w:rFonts w:ascii="Arial" w:hAnsi="Arial"/>
+          <w:color w:val="000000"/>
+          <w:u w:val="none"/>
+        </w:rPr>
+        <w:t>Kumar et al (</w:t>
+      </w:r>
+      <w:r>
+        <w:rPr>
+          <w:rStyle w:val="InternetLink"/>
+          <w:rFonts w:ascii="Arial" w:hAnsi="Arial"/>
+          <w:b/>
+          <w:bCs/>
+          <w:color w:val="000000"/>
+          <w:u w:val="none"/>
+        </w:rPr>
+        <w:t>Lesson 5</w:t>
+      </w:r>
+      <w:r>
+        <w:rPr>
+          <w:rStyle w:val="InternetLink"/>
+          <w:rFonts w:ascii="Arial" w:hAnsi="Arial"/>
+          <w:color w:val="000000"/>
+          <w:u w:val="none"/>
+        </w:rPr>
+        <w:t xml:space="preserve">, </w:t>
+      </w:r>
+      <w:r>
+        <w:rPr>
+          <w:rStyle w:val="InternetLink"/>
+          <w:rFonts w:ascii="Arial" w:hAnsi="Arial"/>
+          <w:color w:val="FF0000"/>
+          <w:u w:val="none"/>
+        </w:rPr>
+        <w:t>correct paper?</w:t>
+      </w:r>
+      <w:r>
+        <w:rPr>
+          <w:rStyle w:val="InternetLink"/>
+          <w:rFonts w:ascii="Arial" w:hAnsi="Arial"/>
+          <w:color w:val="000000"/>
+          <w:u w:val="none"/>
+        </w:rPr>
+        <w:t>)</w:t>
+      </w:r>
+    </w:p>
+    <w:p>
+      <w:pPr>
+        <w:pStyle w:val="Normal"/>
+        <w:numPr>
+          <w:ilvl w:val="0"/>
+          <w:numId w:val="5"/>
+        </w:numPr>
+        <w:rPr/>
+      </w:pPr>
+      <w:hyperlink r:id="rId9">
+        <w:r>
+          <w:rPr>
+            <w:rStyle w:val="InternetLink"/>
+            <w:rFonts w:ascii="Merriweather Sans;sans-serif" w:hAnsi="Merriweather Sans;sans-serif"/>
+            <w:b w:val="false"/>
+            <w:i w:val="false"/>
+            <w:caps w:val="false"/>
+            <w:smallCaps w:val="false"/>
+            <w:color w:val="0563C1"/>
+            <w:spacing w:val="0"/>
+            <w:sz w:val="24"/>
+            <w:szCs w:val="24"/>
+            <w:u w:val="single"/>
+          </w:rPr>
+          <w:t>Baby steps: evaluation of a system to support record-keeping for parents of young children</w:t>
+        </w:r>
+      </w:hyperlink>
+      <w:r>
+        <w:rPr>
+          <w:rStyle w:val="InternetLink"/>
+          <w:rFonts w:ascii="Arial" w:hAnsi="Arial"/>
+          <w:b w:val="false"/>
+          <w:i w:val="false"/>
+          <w:caps w:val="false"/>
+          <w:smallCaps w:val="false"/>
+          <w:color w:val="505050"/>
+          <w:spacing w:val="0"/>
+          <w:sz w:val="24"/>
+          <w:szCs w:val="24"/>
+          <w:u w:val="none"/>
+        </w:rPr>
+        <w:t xml:space="preserve">  – Kientz, Arriaga, Abowd </w:t>
+      </w:r>
+      <w:r>
+        <w:rPr>
+          <w:rStyle w:val="InternetLink"/>
+          <w:rFonts w:eastAsia="NSimSun" w:cs="Arial" w:ascii="Arial" w:hAnsi="Arial"/>
+          <w:b w:val="false"/>
+          <w:i w:val="false"/>
+          <w:caps w:val="false"/>
+          <w:smallCaps w:val="false"/>
+          <w:color w:val="505050"/>
+          <w:spacing w:val="0"/>
+          <w:kern w:val="2"/>
+          <w:sz w:val="24"/>
+          <w:szCs w:val="24"/>
+          <w:u w:val="none"/>
+          <w:lang w:val="en-US" w:eastAsia="zh-CN" w:bidi="hi-IN"/>
+        </w:rPr>
+        <w:t>(</w:t>
+      </w:r>
+      <w:r>
+        <w:rPr>
+          <w:rStyle w:val="InternetLink"/>
+          <w:rFonts w:eastAsia="NSimSun" w:cs="Arial" w:ascii="Arial" w:hAnsi="Arial"/>
+          <w:b/>
+          <w:bCs/>
+          <w:i w:val="false"/>
+          <w:caps w:val="false"/>
+          <w:smallCaps w:val="false"/>
+          <w:color w:val="505050"/>
+          <w:spacing w:val="0"/>
+          <w:kern w:val="2"/>
+          <w:sz w:val="24"/>
+          <w:szCs w:val="24"/>
+          <w:u w:val="none"/>
+          <w:lang w:val="en-US" w:eastAsia="zh-CN" w:bidi="hi-IN"/>
+        </w:rPr>
+        <w:t>Lesson 8</w:t>
+      </w:r>
+      <w:r>
+        <w:rPr>
+          <w:rStyle w:val="InternetLink"/>
+          <w:rFonts w:eastAsia="NSimSun" w:cs="Arial" w:ascii="Arial" w:hAnsi="Arial"/>
+          <w:b w:val="false"/>
+          <w:i w:val="false"/>
+          <w:caps w:val="false"/>
+          <w:smallCaps w:val="false"/>
+          <w:color w:val="505050"/>
+          <w:spacing w:val="0"/>
+          <w:kern w:val="2"/>
+          <w:sz w:val="24"/>
+          <w:szCs w:val="24"/>
+          <w:u w:val="none"/>
+          <w:lang w:val="en-US" w:eastAsia="zh-CN" w:bidi="hi-IN"/>
+        </w:rPr>
+        <w:t xml:space="preserve">, </w:t>
+      </w:r>
+      <w:r>
+        <w:rPr>
+          <w:rStyle w:val="InternetLink"/>
+          <w:rFonts w:eastAsia="NSimSun" w:cs="Arial" w:ascii="Arial" w:hAnsi="Arial"/>
+          <w:b w:val="false"/>
+          <w:i w:val="false"/>
+          <w:caps w:val="false"/>
+          <w:smallCaps w:val="false"/>
+          <w:color w:val="FF0000"/>
+          <w:spacing w:val="0"/>
+          <w:kern w:val="2"/>
+          <w:sz w:val="24"/>
+          <w:szCs w:val="24"/>
+          <w:u w:val="none"/>
+          <w:lang w:val="en-US" w:eastAsia="zh-CN" w:bidi="hi-IN"/>
+        </w:rPr>
+        <w:t>correct paper?</w:t>
+      </w:r>
+      <w:r>
+        <w:rPr>
+          <w:rStyle w:val="InternetLink"/>
+          <w:rFonts w:eastAsia="NSimSun" w:cs="Arial" w:ascii="Arial" w:hAnsi="Arial"/>
+          <w:b w:val="false"/>
+          <w:i w:val="false"/>
+          <w:caps w:val="false"/>
+          <w:smallCaps w:val="false"/>
+          <w:color w:val="000000"/>
+          <w:spacing w:val="0"/>
+          <w:kern w:val="2"/>
+          <w:sz w:val="24"/>
+          <w:szCs w:val="24"/>
+          <w:u w:val="none"/>
+          <w:lang w:val="en-US" w:eastAsia="zh-CN" w:bidi="hi-IN"/>
+        </w:rPr>
+        <w:t>)</w:t>
+      </w:r>
+    </w:p>
+    <w:p>
+      <w:pPr>
+        <w:pStyle w:val="Normal"/>
+        <w:numPr>
+          <w:ilvl w:val="0"/>
+          <w:numId w:val="5"/>
+        </w:numPr>
+        <w:rPr>
+          <w:rFonts w:ascii="Arial" w:hAnsi="Arial"/>
+        </w:rPr>
+      </w:pPr>
+      <w:hyperlink r:id="rId10">
+        <w:r>
+          <w:rPr>
+            <w:rStyle w:val="InternetLink"/>
+            <w:rFonts w:ascii="Arial" w:hAnsi="Arial"/>
+            <w:u w:val="single"/>
           </w:rPr>
           <w:t>ICT4D 2.0: The Next Phase of Applying ICT for International Development</w:t>
         </w:r>
@@ -572,8 +1062,15 @@
       <w:r>
         <w:rPr>
           <w:rFonts w:ascii="Arial" w:hAnsi="Arial"/>
-        </w:rPr>
-        <w:t xml:space="preserve"> – Heeks</w:t>
+          <w:u w:val="single"/>
+        </w:rPr>
+        <w:t xml:space="preserve"> </w:t>
+      </w:r>
+      <w:r>
+        <w:rPr>
+          <w:rFonts w:ascii="Arial" w:hAnsi="Arial"/>
+        </w:rPr>
+        <w:t>– Heeks</w:t>
       </w:r>
     </w:p>
     <w:p>
@@ -591,7 +1088,7 @@
           <w:lang w:bidi="ar-SA"/>
         </w:rPr>
       </w:pPr>
-      <w:hyperlink r:id="rId7">
+      <w:hyperlink r:id="rId11">
         <w:r>
           <w:rPr>
             <w:rStyle w:val="InternetLink"/>
@@ -608,7 +1105,319 @@
           <w:kern w:val="0"/>
           <w:lang w:bidi="ar-SA"/>
         </w:rPr>
-        <w:t xml:space="preserve"> - Heeks</w:t>
+        <w:t xml:space="preserve"> – Heeks</w:t>
+      </w:r>
+    </w:p>
+    <w:p>
+      <w:pPr>
+        <w:pStyle w:val="ListParagraph"/>
+        <w:widowControl/>
+        <w:numPr>
+          <w:ilvl w:val="0"/>
+          <w:numId w:val="5"/>
+        </w:numPr>
+        <w:suppressAutoHyphens w:val="false"/>
+        <w:rPr>
+          <w:rFonts w:ascii="Arial" w:hAnsi="Arial"/>
+          <w:kern w:val="0"/>
+          <w:lang w:bidi="ar-SA"/>
+        </w:rPr>
+      </w:pPr>
+      <w:hyperlink r:id="rId12">
+        <w:r>
+          <w:rPr>
+            <w:rStyle w:val="InternetLink"/>
+            <w:rFonts w:ascii="Arial" w:hAnsi="Arial"/>
+            <w:kern w:val="0"/>
+            <w:lang w:bidi="ar-SA"/>
+          </w:rPr>
+          <w:t>Design and Deployment of a Blood Safety Monitoring Tool</w:t>
+        </w:r>
+      </w:hyperlink>
+      <w:r>
+        <w:rPr>
+          <w:rFonts w:ascii="Arial" w:hAnsi="Arial"/>
+          <w:kern w:val="0"/>
+          <w:lang w:bidi="ar-SA"/>
+        </w:rPr>
+        <w:t xml:space="preserve"> – </w:t>
+      </w:r>
+      <w:r>
+        <w:rPr>
+          <w:rFonts w:ascii="Arial" w:hAnsi="Arial"/>
+          <w:kern w:val="0"/>
+          <w:lang w:bidi="ar-SA"/>
+        </w:rPr>
+        <w:t xml:space="preserve">Thomas, Osuntogun, Pitman, Mulenga, Vempala (also </w:t>
+      </w:r>
+      <w:hyperlink r:id="rId13">
+        <w:r>
+          <w:rPr>
+            <w:rStyle w:val="InternetLink"/>
+            <w:rFonts w:ascii="Arial" w:hAnsi="Arial"/>
+            <w:kern w:val="0"/>
+            <w:lang w:bidi="ar-SA"/>
+          </w:rPr>
+          <w:t>here</w:t>
+        </w:r>
+      </w:hyperlink>
+      <w:r>
+        <w:rPr>
+          <w:rFonts w:ascii="Arial" w:hAnsi="Arial"/>
+          <w:kern w:val="0"/>
+          <w:lang w:bidi="ar-SA"/>
+        </w:rPr>
+        <w:t>)</w:t>
+      </w:r>
+    </w:p>
+    <w:p>
+      <w:pPr>
+        <w:pStyle w:val="ListParagraph"/>
+        <w:widowControl/>
+        <w:numPr>
+          <w:ilvl w:val="0"/>
+          <w:numId w:val="5"/>
+        </w:numPr>
+        <w:suppressAutoHyphens w:val="false"/>
+        <w:rPr>
+          <w:rFonts w:ascii="Arial" w:hAnsi="Arial"/>
+          <w:kern w:val="0"/>
+          <w:lang w:bidi="ar-SA"/>
+        </w:rPr>
+      </w:pPr>
+      <w:hyperlink r:id="rId14">
+        <w:r>
+          <w:rPr>
+            <w:rStyle w:val="InternetLink"/>
+            <w:rFonts w:ascii="Arial" w:hAnsi="Arial"/>
+            <w:kern w:val="0"/>
+            <w:lang w:bidi="ar-SA"/>
+          </w:rPr>
+          <w:t>Sustainability Failures of Rural Telecenters: Challenges from the Sustainable Access in Rural India (SARI) Project</w:t>
+        </w:r>
+      </w:hyperlink>
+      <w:r>
+        <w:rPr>
+          <w:rFonts w:ascii="Arial" w:hAnsi="Arial"/>
+          <w:kern w:val="0"/>
+          <w:lang w:bidi="ar-SA"/>
+        </w:rPr>
+        <w:t xml:space="preserve"> – Best and Kumar (</w:t>
+      </w:r>
+      <w:r>
+        <w:rPr>
+          <w:rFonts w:ascii="Arial" w:hAnsi="Arial"/>
+          <w:b/>
+          <w:bCs/>
+          <w:kern w:val="0"/>
+          <w:lang w:bidi="ar-SA"/>
+        </w:rPr>
+        <w:t>Le</w:t>
+      </w:r>
+      <w:r>
+        <w:rPr>
+          <w:rFonts w:ascii="Arial" w:hAnsi="Arial"/>
+          <w:b/>
+          <w:bCs/>
+          <w:kern w:val="0"/>
+          <w:lang w:bidi="ar-SA"/>
+        </w:rPr>
+        <w:t>sson</w:t>
+      </w:r>
+      <w:r>
+        <w:rPr>
+          <w:rFonts w:ascii="Arial" w:hAnsi="Arial"/>
+          <w:b/>
+          <w:bCs/>
+          <w:kern w:val="0"/>
+          <w:lang w:bidi="ar-SA"/>
+        </w:rPr>
+        <w:t xml:space="preserve"> 12</w:t>
+      </w:r>
+      <w:r>
+        <w:rPr>
+          <w:rFonts w:ascii="Arial" w:hAnsi="Arial"/>
+          <w:kern w:val="0"/>
+          <w:lang w:bidi="ar-SA"/>
+        </w:rPr>
+        <w:t>)</w:t>
+      </w:r>
+    </w:p>
+    <w:p>
+      <w:pPr>
+        <w:pStyle w:val="ListParagraph"/>
+        <w:widowControl/>
+        <w:suppressAutoHyphens w:val="false"/>
+        <w:rPr>
+          <w:rFonts w:ascii="Arial" w:hAnsi="Arial"/>
+          <w:kern w:val="0"/>
+          <w:lang w:bidi="ar-SA"/>
+        </w:rPr>
+      </w:pPr>
+      <w:r>
+        <w:rPr/>
+      </w:r>
+    </w:p>
+    <w:p>
+      <w:pPr>
+        <w:pStyle w:val="Normal"/>
+        <w:widowControl/>
+        <w:suppressAutoHyphens w:val="false"/>
+        <w:ind w:hanging="0"/>
+        <w:rPr>
+          <w:rFonts w:ascii="Arial" w:hAnsi="Arial" w:eastAsia="Geneva" w:cs="Geneva"/>
+          <w:b/>
+          <w:b/>
+          <w:bCs/>
+          <w:color w:val="000000"/>
+          <w:kern w:val="2"/>
+          <w:sz w:val="24"/>
+          <w:szCs w:val="24"/>
+          <w:lang w:val="en-US" w:eastAsia="zh-CN" w:bidi="hi-IN"/>
+        </w:rPr>
+      </w:pPr>
+      <w:r>
+        <w:rPr>
+          <w:rFonts w:eastAsia="Geneva" w:cs="Geneva" w:ascii="Arial" w:hAnsi="Arial"/>
+          <w:b/>
+          <w:bCs/>
+          <w:color w:val="000000"/>
+          <w:kern w:val="2"/>
+          <w:sz w:val="24"/>
+          <w:szCs w:val="24"/>
+          <w:lang w:val="en-US" w:eastAsia="zh-CN" w:bidi="hi-IN"/>
+        </w:rPr>
+        <w:t>Slides</w:t>
+      </w:r>
+    </w:p>
+    <w:p>
+      <w:pPr>
+        <w:pStyle w:val="Normal"/>
+        <w:widowControl/>
+        <w:numPr>
+          <w:ilvl w:val="0"/>
+          <w:numId w:val="6"/>
+        </w:numPr>
+        <w:suppressAutoHyphens w:val="false"/>
+        <w:rPr>
+          <w:rFonts w:ascii="Arial" w:hAnsi="Arial" w:eastAsia="Geneva" w:cs="Geneva"/>
+          <w:b w:val="false"/>
+          <w:b w:val="false"/>
+          <w:bCs w:val="false"/>
+          <w:color w:val="000000"/>
+          <w:kern w:val="2"/>
+          <w:sz w:val="24"/>
+          <w:szCs w:val="24"/>
+          <w:lang w:val="en-US" w:eastAsia="zh-CN" w:bidi="hi-IN"/>
+        </w:rPr>
+      </w:pPr>
+      <w:hyperlink r:id="rId15">
+        <w:r>
+          <w:rPr>
+            <w:rStyle w:val="InternetLink"/>
+            <w:rFonts w:eastAsia="Geneva" w:cs="Geneva" w:ascii="Arial" w:hAnsi="Arial"/>
+            <w:b w:val="false"/>
+            <w:bCs w:val="false"/>
+            <w:color w:val="000000"/>
+            <w:kern w:val="2"/>
+            <w:sz w:val="24"/>
+            <w:szCs w:val="24"/>
+            <w:lang w:val="en-US" w:eastAsia="zh-CN" w:bidi="hi-IN"/>
+          </w:rPr>
+          <w:t xml:space="preserve">Ten </w:t>
+        </w:r>
+        <w:r>
+          <w:rPr>
+            <w:rStyle w:val="InternetLink"/>
+            <w:rFonts w:eastAsia="Geneva" w:cs="Geneva" w:ascii="Arial" w:hAnsi="Arial"/>
+            <w:b w:val="false"/>
+            <w:bCs w:val="false"/>
+            <w:color w:val="000000"/>
+            <w:kern w:val="2"/>
+            <w:sz w:val="24"/>
+            <w:szCs w:val="24"/>
+            <w:lang w:val="en-US" w:eastAsia="zh-CN" w:bidi="hi-IN"/>
+          </w:rPr>
+          <w:t>Myths of ICT4D</w:t>
+        </w:r>
+      </w:hyperlink>
+      <w:r>
+        <w:rPr>
+          <w:rFonts w:eastAsia="Geneva" w:cs="Geneva" w:ascii="Arial" w:hAnsi="Arial"/>
+          <w:b w:val="false"/>
+          <w:bCs w:val="false"/>
+          <w:color w:val="000000"/>
+          <w:kern w:val="2"/>
+          <w:sz w:val="24"/>
+          <w:szCs w:val="24"/>
+          <w:lang w:val="en-US" w:eastAsia="zh-CN" w:bidi="hi-IN"/>
+        </w:rPr>
+        <w:t xml:space="preserve"> – </w:t>
+      </w:r>
+      <w:r>
+        <w:rPr>
+          <w:rFonts w:eastAsia="Geneva" w:cs="Geneva" w:ascii="Arial" w:hAnsi="Arial"/>
+          <w:b w:val="false"/>
+          <w:bCs w:val="false"/>
+          <w:color w:val="000000"/>
+          <w:kern w:val="2"/>
+          <w:sz w:val="24"/>
+          <w:szCs w:val="24"/>
+          <w:lang w:val="en-US" w:eastAsia="zh-CN" w:bidi="hi-IN"/>
+        </w:rPr>
+        <w:t xml:space="preserve">Kentaro </w:t>
+      </w:r>
+      <w:r>
+        <w:rPr>
+          <w:rFonts w:eastAsia="Geneva" w:cs="Geneva" w:ascii="Arial" w:hAnsi="Arial"/>
+          <w:b w:val="false"/>
+          <w:bCs w:val="false"/>
+          <w:color w:val="000000"/>
+          <w:kern w:val="2"/>
+          <w:sz w:val="24"/>
+          <w:szCs w:val="24"/>
+          <w:lang w:val="en-US" w:eastAsia="zh-CN" w:bidi="hi-IN"/>
+        </w:rPr>
+        <w:t xml:space="preserve">Toyama </w:t>
+      </w:r>
+      <w:r>
+        <w:rPr>
+          <w:rFonts w:eastAsia="Geneva" w:cs="Geneva" w:ascii="Arial" w:hAnsi="Arial"/>
+          <w:b w:val="false"/>
+          <w:bCs w:val="false"/>
+          <w:color w:val="000000"/>
+          <w:kern w:val="2"/>
+          <w:sz w:val="24"/>
+          <w:szCs w:val="24"/>
+          <w:lang w:val="en-US" w:eastAsia="zh-CN" w:bidi="hi-IN"/>
+        </w:rPr>
+        <w:t xml:space="preserve">(Lesson 4, slides are </w:t>
+      </w:r>
+      <w:r>
+        <w:rPr>
+          <w:rFonts w:eastAsia="Geneva" w:cs="Geneva" w:ascii="Arial" w:hAnsi="Arial"/>
+          <w:b w:val="false"/>
+          <w:bCs w:val="false"/>
+          <w:color w:val="FF0000"/>
+          <w:kern w:val="2"/>
+          <w:sz w:val="24"/>
+          <w:szCs w:val="24"/>
+          <w:lang w:val="en-US" w:eastAsia="zh-CN" w:bidi="hi-IN"/>
+        </w:rPr>
+        <w:t>on Dante’s OneDrive</w:t>
+      </w:r>
+      <w:r>
+        <w:rPr>
+          <w:rFonts w:eastAsia="Geneva" w:cs="Geneva" w:ascii="Arial" w:hAnsi="Arial"/>
+          <w:b w:val="false"/>
+          <w:bCs w:val="false"/>
+          <w:color w:val="000000"/>
+          <w:kern w:val="2"/>
+          <w:sz w:val="24"/>
+          <w:szCs w:val="24"/>
+          <w:lang w:val="en-US" w:eastAsia="zh-CN" w:bidi="hi-IN"/>
+        </w:rPr>
+        <w:t>)</w:t>
       </w:r>
     </w:p>
     <w:sectPr>
@@ -1314,6 +2123,418 @@
   <w:abstractNum w:abstractNumId="6">
     <w:lvl w:ilvl="0">
       <w:start w:val="1"/>
+      <w:numFmt w:val="bullet"/>
+      <w:lvlText w:val=""/>
+      <w:lvlJc w:val="left"/>
+      <w:pPr>
+        <w:tabs>
+          <w:tab w:val="num" w:pos="720"/>
+        </w:tabs>
+        <w:ind w:left="720" w:hanging="360"/>
+      </w:pPr>
+      <w:rPr>
+        <w:rFonts w:ascii="Symbol" w:hAnsi="Symbol" w:cs="Symbol" w:hint="default"/>
+      </w:rPr>
+    </w:lvl>
+    <w:lvl w:ilvl="1">
+      <w:start w:val="1"/>
+      <w:numFmt w:val="bullet"/>
+      <w:lvlText w:val="◦"/>
+      <w:lvlJc w:val="left"/>
+      <w:pPr>
+        <w:tabs>
+          <w:tab w:val="num" w:pos="1080"/>
+        </w:tabs>
+        <w:ind w:left="1080" w:hanging="360"/>
+      </w:pPr>
+      <w:rPr>
+        <w:rFonts w:ascii="OpenSymbol" w:hAnsi="OpenSymbol" w:cs="OpenSymbol" w:hint="default"/>
+      </w:rPr>
+    </w:lvl>
+    <w:lvl w:ilvl="2">
+      <w:start w:val="1"/>
+      <w:numFmt w:val="bullet"/>
+      <w:lvlText w:val="▪"/>
+      <w:lvlJc w:val="left"/>
+      <w:pPr>
+        <w:tabs>
+          <w:tab w:val="num" w:pos="1440"/>
+        </w:tabs>
+        <w:ind w:left="1440" w:hanging="360"/>
+      </w:pPr>
+      <w:rPr>
+        <w:rFonts w:ascii="OpenSymbol" w:hAnsi="OpenSymbol" w:cs="OpenSymbol" w:hint="default"/>
+      </w:rPr>
+    </w:lvl>
+    <w:lvl w:ilvl="3">
+      <w:start w:val="1"/>
+      <w:numFmt w:val="bullet"/>
+      <w:lvlText w:val=""/>
+      <w:lvlJc w:val="left"/>
+      <w:pPr>
+        <w:tabs>
+          <w:tab w:val="num" w:pos="1800"/>
+        </w:tabs>
+        <w:ind w:left="1800" w:hanging="360"/>
+      </w:pPr>
+      <w:rPr>
+        <w:rFonts w:ascii="Symbol" w:hAnsi="Symbol" w:cs="Symbol" w:hint="default"/>
+      </w:rPr>
+    </w:lvl>
+    <w:lvl w:ilvl="4">
+      <w:start w:val="1"/>
+      <w:numFmt w:val="bullet"/>
+      <w:lvlText w:val="◦"/>
+      <w:lvlJc w:val="left"/>
+      <w:pPr>
+        <w:tabs>
+          <w:tab w:val="num" w:pos="2160"/>
+        </w:tabs>
+        <w:ind w:left="2160" w:hanging="360"/>
+      </w:pPr>
+      <w:rPr>
+        <w:rFonts w:ascii="OpenSymbol" w:hAnsi="OpenSymbol" w:cs="OpenSymbol" w:hint="default"/>
+      </w:rPr>
+    </w:lvl>
+    <w:lvl w:ilvl="5">
+      <w:start w:val="1"/>
+      <w:numFmt w:val="bullet"/>
+      <w:lvlText w:val="▪"/>
+      <w:lvlJc w:val="left"/>
+      <w:pPr>
+        <w:tabs>
+          <w:tab w:val="num" w:pos="2520"/>
+        </w:tabs>
+        <w:ind w:left="2520" w:hanging="360"/>
+      </w:pPr>
+      <w:rPr>
+        <w:rFonts w:ascii="OpenSymbol" w:hAnsi="OpenSymbol" w:cs="OpenSymbol" w:hint="default"/>
+      </w:rPr>
+    </w:lvl>
+    <w:lvl w:ilvl="6">
+      <w:start w:val="1"/>
+      <w:numFmt w:val="bullet"/>
+      <w:lvlText w:val=""/>
+      <w:lvlJc w:val="left"/>
+      <w:pPr>
+        <w:tabs>
+          <w:tab w:val="num" w:pos="2880"/>
+        </w:tabs>
+        <w:ind w:left="2880" w:hanging="360"/>
+      </w:pPr>
+      <w:rPr>
+        <w:rFonts w:ascii="Symbol" w:hAnsi="Symbol" w:cs="Symbol" w:hint="default"/>
+      </w:rPr>
+    </w:lvl>
+    <w:lvl w:ilvl="7">
+      <w:start w:val="1"/>
+      <w:numFmt w:val="bullet"/>
+      <w:lvlText w:val="◦"/>
+      <w:lvlJc w:val="left"/>
+      <w:pPr>
+        <w:tabs>
+          <w:tab w:val="num" w:pos="3240"/>
+        </w:tabs>
+        <w:ind w:left="3240" w:hanging="360"/>
+      </w:pPr>
+      <w:rPr>
+        <w:rFonts w:ascii="OpenSymbol" w:hAnsi="OpenSymbol" w:cs="OpenSymbol" w:hint="default"/>
+      </w:rPr>
+    </w:lvl>
+    <w:lvl w:ilvl="8">
+      <w:start w:val="1"/>
+      <w:numFmt w:val="bullet"/>
+      <w:lvlText w:val="▪"/>
+      <w:lvlJc w:val="left"/>
+      <w:pPr>
+        <w:tabs>
+          <w:tab w:val="num" w:pos="3600"/>
+        </w:tabs>
+        <w:ind w:left="3600" w:hanging="360"/>
+      </w:pPr>
+      <w:rPr>
+        <w:rFonts w:ascii="OpenSymbol" w:hAnsi="OpenSymbol" w:cs="OpenSymbol" w:hint="default"/>
+      </w:rPr>
+    </w:lvl>
+  </w:abstractNum>
+  <w:abstractNum w:abstractNumId="7">
+    <w:lvl w:ilvl="0">
+      <w:start w:val="1"/>
+      <w:numFmt w:val="bullet"/>
+      <w:lvlText w:val=""/>
+      <w:lvlJc w:val="left"/>
+      <w:pPr>
+        <w:tabs>
+          <w:tab w:val="num" w:pos="720"/>
+        </w:tabs>
+        <w:ind w:left="720" w:hanging="360"/>
+      </w:pPr>
+      <w:rPr>
+        <w:rFonts w:ascii="Symbol" w:hAnsi="Symbol" w:cs="Symbol" w:hint="default"/>
+      </w:rPr>
+    </w:lvl>
+    <w:lvl w:ilvl="1">
+      <w:start w:val="1"/>
+      <w:numFmt w:val="bullet"/>
+      <w:lvlText w:val="◦"/>
+      <w:lvlJc w:val="left"/>
+      <w:pPr>
+        <w:tabs>
+          <w:tab w:val="num" w:pos="1080"/>
+        </w:tabs>
+        <w:ind w:left="1080" w:hanging="360"/>
+      </w:pPr>
+      <w:rPr>
+        <w:rFonts w:ascii="OpenSymbol" w:hAnsi="OpenSymbol" w:cs="OpenSymbol" w:hint="default"/>
+      </w:rPr>
+    </w:lvl>
+    <w:lvl w:ilvl="2">
+      <w:start w:val="1"/>
+      <w:numFmt w:val="bullet"/>
+      <w:lvlText w:val="▪"/>
+      <w:lvlJc w:val="left"/>
+      <w:pPr>
+        <w:tabs>
+          <w:tab w:val="num" w:pos="1440"/>
+        </w:tabs>
+        <w:ind w:left="1440" w:hanging="360"/>
+      </w:pPr>
+      <w:rPr>
+        <w:rFonts w:ascii="OpenSymbol" w:hAnsi="OpenSymbol" w:cs="OpenSymbol" w:hint="default"/>
+      </w:rPr>
+    </w:lvl>
+    <w:lvl w:ilvl="3">
+      <w:start w:val="1"/>
+      <w:numFmt w:val="bullet"/>
+      <w:lvlText w:val=""/>
+      <w:lvlJc w:val="left"/>
+      <w:pPr>
+        <w:tabs>
+          <w:tab w:val="num" w:pos="1800"/>
+        </w:tabs>
+        <w:ind w:left="1800" w:hanging="360"/>
+      </w:pPr>
+      <w:rPr>
+        <w:rFonts w:ascii="Symbol" w:hAnsi="Symbol" w:cs="Symbol" w:hint="default"/>
+      </w:rPr>
+    </w:lvl>
+    <w:lvl w:ilvl="4">
+      <w:start w:val="1"/>
+      <w:numFmt w:val="bullet"/>
+      <w:lvlText w:val="◦"/>
+      <w:lvlJc w:val="left"/>
+      <w:pPr>
+        <w:tabs>
+          <w:tab w:val="num" w:pos="2160"/>
+        </w:tabs>
+        <w:ind w:left="2160" w:hanging="360"/>
+      </w:pPr>
+      <w:rPr>
+        <w:rFonts w:ascii="OpenSymbol" w:hAnsi="OpenSymbol" w:cs="OpenSymbol" w:hint="default"/>
+      </w:rPr>
+    </w:lvl>
+    <w:lvl w:ilvl="5">
+      <w:start w:val="1"/>
+      <w:numFmt w:val="bullet"/>
+      <w:lvlText w:val="▪"/>
+      <w:lvlJc w:val="left"/>
+      <w:pPr>
+        <w:tabs>
+          <w:tab w:val="num" w:pos="2520"/>
+        </w:tabs>
+        <w:ind w:left="2520" w:hanging="360"/>
+      </w:pPr>
+      <w:rPr>
+        <w:rFonts w:ascii="OpenSymbol" w:hAnsi="OpenSymbol" w:cs="OpenSymbol" w:hint="default"/>
+      </w:rPr>
+    </w:lvl>
+    <w:lvl w:ilvl="6">
+      <w:start w:val="1"/>
+      <w:numFmt w:val="bullet"/>
+      <w:lvlText w:val=""/>
+      <w:lvlJc w:val="left"/>
+      <w:pPr>
+        <w:tabs>
+          <w:tab w:val="num" w:pos="2880"/>
+        </w:tabs>
+        <w:ind w:left="2880" w:hanging="360"/>
+      </w:pPr>
+      <w:rPr>
+        <w:rFonts w:ascii="Symbol" w:hAnsi="Symbol" w:cs="Symbol" w:hint="default"/>
+      </w:rPr>
+    </w:lvl>
+    <w:lvl w:ilvl="7">
+      <w:start w:val="1"/>
+      <w:numFmt w:val="bullet"/>
+      <w:lvlText w:val="◦"/>
+      <w:lvlJc w:val="left"/>
+      <w:pPr>
+        <w:tabs>
+          <w:tab w:val="num" w:pos="3240"/>
+        </w:tabs>
+        <w:ind w:left="3240" w:hanging="360"/>
+      </w:pPr>
+      <w:rPr>
+        <w:rFonts w:ascii="OpenSymbol" w:hAnsi="OpenSymbol" w:cs="OpenSymbol" w:hint="default"/>
+      </w:rPr>
+    </w:lvl>
+    <w:lvl w:ilvl="8">
+      <w:start w:val="1"/>
+      <w:numFmt w:val="bullet"/>
+      <w:lvlText w:val="▪"/>
+      <w:lvlJc w:val="left"/>
+      <w:pPr>
+        <w:tabs>
+          <w:tab w:val="num" w:pos="3600"/>
+        </w:tabs>
+        <w:ind w:left="3600" w:hanging="360"/>
+      </w:pPr>
+      <w:rPr>
+        <w:rFonts w:ascii="OpenSymbol" w:hAnsi="OpenSymbol" w:cs="OpenSymbol" w:hint="default"/>
+      </w:rPr>
+    </w:lvl>
+  </w:abstractNum>
+  <w:abstractNum w:abstractNumId="8">
+    <w:lvl w:ilvl="0">
+      <w:start w:val="1"/>
+      <w:numFmt w:val="bullet"/>
+      <w:lvlText w:val=""/>
+      <w:lvlJc w:val="left"/>
+      <w:pPr>
+        <w:tabs>
+          <w:tab w:val="num" w:pos="720"/>
+        </w:tabs>
+        <w:ind w:left="720" w:hanging="360"/>
+      </w:pPr>
+      <w:rPr>
+        <w:rFonts w:ascii="Symbol" w:hAnsi="Symbol" w:cs="Symbol" w:hint="default"/>
+      </w:rPr>
+    </w:lvl>
+    <w:lvl w:ilvl="1">
+      <w:start w:val="1"/>
+      <w:numFmt w:val="bullet"/>
+      <w:lvlText w:val="◦"/>
+      <w:lvlJc w:val="left"/>
+      <w:pPr>
+        <w:tabs>
+          <w:tab w:val="num" w:pos="1080"/>
+        </w:tabs>
+        <w:ind w:left="1080" w:hanging="360"/>
+      </w:pPr>
+      <w:rPr>
+        <w:rFonts w:ascii="OpenSymbol" w:hAnsi="OpenSymbol" w:cs="OpenSymbol" w:hint="default"/>
+      </w:rPr>
+    </w:lvl>
+    <w:lvl w:ilvl="2">
+      <w:start w:val="1"/>
+      <w:numFmt w:val="bullet"/>
+      <w:lvlText w:val="▪"/>
+      <w:lvlJc w:val="left"/>
+      <w:pPr>
+        <w:tabs>
+          <w:tab w:val="num" w:pos="1440"/>
+        </w:tabs>
+        <w:ind w:left="1440" w:hanging="360"/>
+      </w:pPr>
+      <w:rPr>
+        <w:rFonts w:ascii="OpenSymbol" w:hAnsi="OpenSymbol" w:cs="OpenSymbol" w:hint="default"/>
+      </w:rPr>
+    </w:lvl>
+    <w:lvl w:ilvl="3">
+      <w:start w:val="1"/>
+      <w:numFmt w:val="bullet"/>
+      <w:lvlText w:val=""/>
+      <w:lvlJc w:val="left"/>
+      <w:pPr>
+        <w:tabs>
+          <w:tab w:val="num" w:pos="1800"/>
+        </w:tabs>
+        <w:ind w:left="1800" w:hanging="360"/>
+      </w:pPr>
+      <w:rPr>
+        <w:rFonts w:ascii="Symbol" w:hAnsi="Symbol" w:cs="Symbol" w:hint="default"/>
+      </w:rPr>
+    </w:lvl>
+    <w:lvl w:ilvl="4">
+      <w:start w:val="1"/>
+      <w:numFmt w:val="bullet"/>
+      <w:lvlText w:val="◦"/>
+      <w:lvlJc w:val="left"/>
+      <w:pPr>
+        <w:tabs>
+          <w:tab w:val="num" w:pos="2160"/>
+        </w:tabs>
+        <w:ind w:left="2160" w:hanging="360"/>
+      </w:pPr>
+      <w:rPr>
+        <w:rFonts w:ascii="OpenSymbol" w:hAnsi="OpenSymbol" w:cs="OpenSymbol" w:hint="default"/>
+      </w:rPr>
+    </w:lvl>
+    <w:lvl w:ilvl="5">
+      <w:start w:val="1"/>
+      <w:numFmt w:val="bullet"/>
+      <w:lvlText w:val="▪"/>
+      <w:lvlJc w:val="left"/>
+      <w:pPr>
+        <w:tabs>
+          <w:tab w:val="num" w:pos="2520"/>
+        </w:tabs>
+        <w:ind w:left="2520" w:hanging="360"/>
+      </w:pPr>
+      <w:rPr>
+        <w:rFonts w:ascii="OpenSymbol" w:hAnsi="OpenSymbol" w:cs="OpenSymbol" w:hint="default"/>
+      </w:rPr>
+    </w:lvl>
+    <w:lvl w:ilvl="6">
+      <w:start w:val="1"/>
+      <w:numFmt w:val="bullet"/>
+      <w:lvlText w:val=""/>
+      <w:lvlJc w:val="left"/>
+      <w:pPr>
+        <w:tabs>
+          <w:tab w:val="num" w:pos="2880"/>
+        </w:tabs>
+        <w:ind w:left="2880" w:hanging="360"/>
+      </w:pPr>
+      <w:rPr>
+        <w:rFonts w:ascii="Symbol" w:hAnsi="Symbol" w:cs="Symbol" w:hint="default"/>
+      </w:rPr>
+    </w:lvl>
+    <w:lvl w:ilvl="7">
+      <w:start w:val="1"/>
+      <w:numFmt w:val="bullet"/>
+      <w:lvlText w:val="◦"/>
+      <w:lvlJc w:val="left"/>
+      <w:pPr>
+        <w:tabs>
+          <w:tab w:val="num" w:pos="3240"/>
+        </w:tabs>
+        <w:ind w:left="3240" w:hanging="360"/>
+      </w:pPr>
+      <w:rPr>
+        <w:rFonts w:ascii="OpenSymbol" w:hAnsi="OpenSymbol" w:cs="OpenSymbol" w:hint="default"/>
+      </w:rPr>
+    </w:lvl>
+    <w:lvl w:ilvl="8">
+      <w:start w:val="1"/>
+      <w:numFmt w:val="bullet"/>
+      <w:lvlText w:val="▪"/>
+      <w:lvlJc w:val="left"/>
+      <w:pPr>
+        <w:tabs>
+          <w:tab w:val="num" w:pos="3600"/>
+        </w:tabs>
+        <w:ind w:left="3600" w:hanging="360"/>
+      </w:pPr>
+      <w:rPr>
+        <w:rFonts w:ascii="OpenSymbol" w:hAnsi="OpenSymbol" w:cs="OpenSymbol" w:hint="default"/>
+      </w:rPr>
+    </w:lvl>
+  </w:abstractNum>
+  <w:abstractNum w:abstractNumId="9">
+    <w:lvl w:ilvl="0">
+      <w:start w:val="1"/>
+      <w:pStyle w:val="Heading1"/>
       <w:numFmt w:val="none"/>
       <w:suff w:val="nothing"/>
       <w:lvlText w:val=""/>
@@ -1340,6 +2561,7 @@
     </w:lvl>
     <w:lvl w:ilvl="2">
       <w:start w:val="1"/>
+      <w:pStyle w:val="Heading3"/>
       <w:numFmt w:val="none"/>
       <w:suff w:val="nothing"/>
       <w:lvlText w:val=""/>
@@ -1447,6 +2669,15 @@
   </w:num>
   <w:num w:numId="6">
     <w:abstractNumId w:val="6"/>
+  </w:num>
+  <w:num w:numId="7">
+    <w:abstractNumId w:val="7"/>
+  </w:num>
+  <w:num w:numId="8">
+    <w:abstractNumId w:val="8"/>
+  </w:num>
+  <w:num w:numId="9">
+    <w:abstractNumId w:val="9"/>
   </w:num>
 </w:numbering>
 </file>
@@ -1864,6 +3095,40 @@
       <w:sz w:val="24"/>
       <w:szCs w:val="24"/>
       <w:lang w:val="en-US" w:eastAsia="zh-CN" w:bidi="hi-IN"/>
+    </w:rPr>
+  </w:style>
+  <w:style w:type="paragraph" w:styleId="Heading1">
+    <w:name w:val="Heading 1"/>
+    <w:basedOn w:val="Heading"/>
+    <w:next w:val="TextBody"/>
+    <w:qFormat/>
+    <w:pPr>
+      <w:spacing w:before="240" w:after="120"/>
+      <w:outlineLvl w:val="0"/>
+    </w:pPr>
+    <w:rPr>
+      <w:rFonts w:ascii="Liberation Serif" w:hAnsi="Liberation Serif" w:eastAsia="NSimSun" w:cs="Arial"/>
+      <w:b/>
+      <w:bCs/>
+      <w:sz w:val="48"/>
+      <w:szCs w:val="48"/>
+    </w:rPr>
+  </w:style>
+  <w:style w:type="paragraph" w:styleId="Heading3">
+    <w:name w:val="Heading 3"/>
+    <w:basedOn w:val="Heading"/>
+    <w:next w:val="TextBody"/>
+    <w:qFormat/>
+    <w:pPr>
+      <w:spacing w:before="140" w:after="120"/>
+      <w:outlineLvl w:val="2"/>
+    </w:pPr>
+    <w:rPr>
+      <w:rFonts w:ascii="Liberation Serif" w:hAnsi="Liberation Serif" w:eastAsia="NSimSun" w:cs="Arial"/>
+      <w:b/>
+      <w:bCs/>
+      <w:sz w:val="28"/>
+      <w:szCs w:val="28"/>
     </w:rPr>
   </w:style>
   <w:style w:type="character" w:styleId="DefaultParagraphFont" w:default="1">

</xml_diff>

<commit_message>
Add to papers folder (Kientz/Arriaga/Abowd, Kumar et al); modify syllabus.docx
</commit_message>
<xml_diff>
--- a/syllabus.docx
+++ b/syllabus.docx
@@ -169,112 +169,6 @@
           <w:strike/>
           <w:color w:val="000000"/>
         </w:rPr>
-      </w:r>
-    </w:p>
-    <w:p>
-      <w:pPr>
-        <w:pStyle w:val="ListParagraph"/>
-        <w:numPr>
-          <w:ilvl w:val="0"/>
-          <w:numId w:val="1"/>
-        </w:numPr>
-        <w:rPr>
-          <w:rFonts w:ascii="Arial" w:hAnsi="Arial"/>
-        </w:rPr>
-      </w:pPr>
-      <w:r>
-        <w:rPr>
-          <w:rFonts w:eastAsia="Geneva" w:cs="Geneva" w:ascii="Arial" w:hAnsi="Arial"/>
-          <w:color w:val="000000"/>
-        </w:rPr>
-        <w:t xml:space="preserve">To provide exposure to the tools required to execute a C4G project </w:t>
-      </w:r>
-    </w:p>
-    <w:p>
-      <w:pPr>
-        <w:pStyle w:val="ListParagraph"/>
-        <w:numPr>
-          <w:ilvl w:val="0"/>
-          <w:numId w:val="1"/>
-        </w:numPr>
-        <w:rPr>
-          <w:rFonts w:ascii="Arial" w:hAnsi="Arial"/>
-        </w:rPr>
-      </w:pPr>
-      <w:r>
-        <w:rPr>
-          <w:rFonts w:eastAsia="Geneva" w:cs="Geneva" w:ascii="Arial" w:hAnsi="Arial"/>
-          <w:color w:val="000000"/>
-        </w:rPr>
-        <w:t xml:space="preserve">To develop an appreciation of the components and factors leading to both successful and failed C4G deployments </w:t>
-      </w:r>
-    </w:p>
-    <w:p>
-      <w:pPr>
-        <w:pStyle w:val="ListParagraph"/>
-        <w:numPr>
-          <w:ilvl w:val="0"/>
-          <w:numId w:val="1"/>
-        </w:numPr>
-        <w:rPr>
-          <w:rFonts w:ascii="Arial" w:hAnsi="Arial"/>
-        </w:rPr>
-      </w:pPr>
-      <w:r>
-        <w:rPr>
-          <w:rFonts w:eastAsia="Geneva" w:cs="Geneva" w:ascii="Arial" w:hAnsi="Arial"/>
-          <w:color w:val="000000"/>
-        </w:rPr>
-        <w:t xml:space="preserve">To gain an understanding of the domains that can benefit from C4G projects based on best practices </w:t>
-      </w:r>
-    </w:p>
-    <w:p>
-      <w:pPr>
-        <w:pStyle w:val="Normal"/>
-        <w:rPr>
-          <w:rFonts w:ascii="Arial" w:hAnsi="Arial" w:eastAsia="Geneva" w:cs="Geneva"/>
-          <w:strike/>
-          <w:color w:val="000000"/>
-        </w:rPr>
-      </w:pPr>
-      <w:r>
-        <w:rPr>
-          <w:rFonts w:eastAsia="Geneva" w:cs="Geneva" w:ascii="Arial" w:hAnsi="Arial"/>
-          <w:strike/>
-          <w:color w:val="000000"/>
-        </w:rPr>
-      </w:r>
-    </w:p>
-    <w:p>
-      <w:pPr>
-        <w:pStyle w:val="Normal"/>
-        <w:rPr>
-          <w:rFonts w:ascii="Arial" w:hAnsi="Arial"/>
-        </w:rPr>
-      </w:pPr>
-      <w:r>
-        <w:rPr>
-          <w:rFonts w:eastAsia="Geneva" w:cs="Geneva" w:ascii="Arial" w:hAnsi="Arial"/>
-          <w:b/>
-          <w:bCs/>
-          <w:color w:val="000000"/>
-        </w:rPr>
-        <w:t>Topics</w:t>
-      </w:r>
-    </w:p>
-    <w:p>
-      <w:pPr>
-        <w:pStyle w:val="Normal"/>
-        <w:rPr>
-          <w:rFonts w:ascii="Arial" w:hAnsi="Arial"/>
-        </w:rPr>
-      </w:pPr>
-      <w:r>
-        <w:rPr>
-          <w:rFonts w:eastAsia="Geneva" w:cs="Geneva" w:ascii="Arial" w:hAnsi="Arial"/>
-          <w:color w:val="000000"/>
-        </w:rPr>
-        <w:t xml:space="preserve">Selected topics include: </w:t>
       </w:r>
     </w:p>
     <w:p>
@@ -293,7 +187,7 @@
           <w:rFonts w:eastAsia="Geneva" w:cs="Geneva" w:ascii="Arial" w:hAnsi="Arial"/>
           <w:color w:val="000000"/>
         </w:rPr>
-        <w:t xml:space="preserve">Toyama’s Law of Amplification </w:t>
+        <w:t xml:space="preserve">To provide exposure to the tools required to execute a C4G project </w:t>
       </w:r>
     </w:p>
     <w:p>
@@ -312,7 +206,7 @@
           <w:rFonts w:eastAsia="Geneva" w:cs="Geneva" w:ascii="Arial" w:hAnsi="Arial"/>
           <w:color w:val="000000"/>
         </w:rPr>
-        <w:t>Technology myths</w:t>
+        <w:t xml:space="preserve">To develop an appreciation of the components and factors leading to both successful and failed C4G deployments </w:t>
       </w:r>
     </w:p>
     <w:p>
@@ -331,38 +225,23 @@
           <w:rFonts w:eastAsia="Geneva" w:cs="Geneva" w:ascii="Arial" w:hAnsi="Arial"/>
           <w:color w:val="000000"/>
         </w:rPr>
-        <w:t xml:space="preserve">The danger of quick fixes </w:t>
-      </w:r>
-    </w:p>
-    <w:p>
-      <w:pPr>
-        <w:pStyle w:val="ListParagraph"/>
-        <w:numPr>
-          <w:ilvl w:val="0"/>
-          <w:numId w:val="2"/>
-        </w:numPr>
-        <w:rPr>
-          <w:rFonts w:ascii="Arial" w:hAnsi="Arial"/>
-        </w:rPr>
-      </w:pPr>
-      <w:r>
-        <w:rPr>
-          <w:rFonts w:eastAsia="Geneva" w:cs="Geneva" w:ascii="Arial" w:hAnsi="Arial"/>
-          <w:color w:val="000000"/>
-        </w:rPr>
-        <w:t xml:space="preserve">Technocratic orthodoxy </w:t>
+        <w:t xml:space="preserve">To gain an understanding of the domains that can benefit from C4G projects based on best practices </w:t>
       </w:r>
     </w:p>
     <w:p>
       <w:pPr>
         <w:pStyle w:val="Normal"/>
         <w:rPr>
-          <w:rFonts w:ascii="Arial" w:hAnsi="Arial"/>
-        </w:rPr>
-      </w:pPr>
-      <w:r>
-        <w:rPr>
-          <w:rFonts w:ascii="Arial" w:hAnsi="Arial"/>
+          <w:rFonts w:ascii="Arial" w:hAnsi="Arial" w:eastAsia="Geneva" w:cs="Geneva"/>
+          <w:strike/>
+          <w:color w:val="000000"/>
+        </w:rPr>
+      </w:pPr>
+      <w:r>
+        <w:rPr>
+          <w:rFonts w:eastAsia="Geneva" w:cs="Geneva" w:ascii="Arial" w:hAnsi="Arial"/>
+          <w:strike/>
+          <w:color w:val="000000"/>
         </w:rPr>
       </w:r>
     </w:p>
@@ -370,7 +249,7 @@
       <w:pPr>
         <w:pStyle w:val="Normal"/>
         <w:rPr>
-          <w:shd w:fill="auto" w:val="clear"/>
+          <w:rFonts w:ascii="Arial" w:hAnsi="Arial"/>
         </w:rPr>
       </w:pPr>
       <w:r>
@@ -379,19 +258,23 @@
           <w:b/>
           <w:bCs/>
           <w:color w:val="000000"/>
-          <w:shd w:fill="auto" w:val="clear"/>
-        </w:rPr>
-        <w:t>Assignments/Deliverables</w:t>
-      </w:r>
-      <w:r>
-        <w:rPr>
-          <w:rFonts w:eastAsia="Geneva" w:cs="Geneva" w:ascii="Arial" w:hAnsi="Arial"/>
-          <w:b/>
-          <w:bCs/>
-          <w:color w:val="000000"/>
-          <w:shd w:fill="auto" w:val="clear"/>
-        </w:rPr>
-        <w:t xml:space="preserve"> </w:t>
+        </w:rPr>
+        <w:t>Topics</w:t>
+      </w:r>
+    </w:p>
+    <w:p>
+      <w:pPr>
+        <w:pStyle w:val="Normal"/>
+        <w:rPr>
+          <w:rFonts w:ascii="Arial" w:hAnsi="Arial"/>
+        </w:rPr>
+      </w:pPr>
+      <w:r>
+        <w:rPr>
+          <w:rFonts w:eastAsia="Geneva" w:cs="Geneva" w:ascii="Arial" w:hAnsi="Arial"/>
+          <w:color w:val="000000"/>
+        </w:rPr>
+        <w:t xml:space="preserve">Selected topics include: </w:t>
       </w:r>
     </w:p>
     <w:p>
@@ -401,16 +284,16 @@
           <w:ilvl w:val="0"/>
           <w:numId w:val="3"/>
         </w:numPr>
-        <w:rPr/>
-      </w:pPr>
-      <w:r>
-        <w:rPr>
-          <w:rStyle w:val="InternetLink"/>
-          <w:rFonts w:eastAsia="Geneva" w:cs="Geneva" w:ascii="Arial" w:hAnsi="Arial"/>
-          <w:color w:val="000000"/>
-          <w:u w:val="none"/>
-        </w:rPr>
-        <w:t xml:space="preserve">Weekly Progress Report (during Project Period) </w:t>
+        <w:rPr>
+          <w:rFonts w:ascii="Arial" w:hAnsi="Arial"/>
+        </w:rPr>
+      </w:pPr>
+      <w:r>
+        <w:rPr>
+          <w:rFonts w:eastAsia="Geneva" w:cs="Geneva" w:ascii="Arial" w:hAnsi="Arial"/>
+          <w:color w:val="000000"/>
+        </w:rPr>
+        <w:t xml:space="preserve">Toyama’s Law of Amplification </w:t>
       </w:r>
     </w:p>
     <w:p>
@@ -419,6 +302,113 @@
         <w:numPr>
           <w:ilvl w:val="0"/>
           <w:numId w:val="3"/>
+        </w:numPr>
+        <w:rPr>
+          <w:rFonts w:ascii="Arial" w:hAnsi="Arial"/>
+        </w:rPr>
+      </w:pPr>
+      <w:r>
+        <w:rPr>
+          <w:rFonts w:eastAsia="Geneva" w:cs="Geneva" w:ascii="Arial" w:hAnsi="Arial"/>
+          <w:color w:val="000000"/>
+        </w:rPr>
+        <w:t>Technology myths</w:t>
+      </w:r>
+    </w:p>
+    <w:p>
+      <w:pPr>
+        <w:pStyle w:val="ListParagraph"/>
+        <w:numPr>
+          <w:ilvl w:val="0"/>
+          <w:numId w:val="3"/>
+        </w:numPr>
+        <w:rPr>
+          <w:rFonts w:ascii="Arial" w:hAnsi="Arial"/>
+        </w:rPr>
+      </w:pPr>
+      <w:r>
+        <w:rPr>
+          <w:rFonts w:eastAsia="Geneva" w:cs="Geneva" w:ascii="Arial" w:hAnsi="Arial"/>
+          <w:color w:val="000000"/>
+        </w:rPr>
+        <w:t xml:space="preserve">The danger of quick fixes </w:t>
+      </w:r>
+    </w:p>
+    <w:p>
+      <w:pPr>
+        <w:pStyle w:val="ListParagraph"/>
+        <w:numPr>
+          <w:ilvl w:val="0"/>
+          <w:numId w:val="3"/>
+        </w:numPr>
+        <w:rPr>
+          <w:rFonts w:ascii="Arial" w:hAnsi="Arial"/>
+        </w:rPr>
+      </w:pPr>
+      <w:r>
+        <w:rPr>
+          <w:rFonts w:eastAsia="Geneva" w:cs="Geneva" w:ascii="Arial" w:hAnsi="Arial"/>
+          <w:color w:val="000000"/>
+        </w:rPr>
+        <w:t xml:space="preserve">Technocratic orthodoxy </w:t>
+      </w:r>
+    </w:p>
+    <w:p>
+      <w:pPr>
+        <w:pStyle w:val="Normal"/>
+        <w:rPr>
+          <w:rFonts w:ascii="Arial" w:hAnsi="Arial"/>
+        </w:rPr>
+      </w:pPr>
+      <w:r>
+        <w:rPr>
+          <w:rFonts w:ascii="Arial" w:hAnsi="Arial"/>
+        </w:rPr>
+      </w:r>
+    </w:p>
+    <w:p>
+      <w:pPr>
+        <w:pStyle w:val="Normal"/>
+        <w:rPr>
+          <w:shd w:fill="auto" w:val="clear"/>
+        </w:rPr>
+      </w:pPr>
+      <w:r>
+        <w:rPr>
+          <w:rFonts w:eastAsia="Geneva" w:cs="Geneva" w:ascii="Arial" w:hAnsi="Arial"/>
+          <w:b/>
+          <w:bCs/>
+          <w:color w:val="000000"/>
+          <w:shd w:fill="auto" w:val="clear"/>
+        </w:rPr>
+        <w:t xml:space="preserve">Assignments/Deliverables </w:t>
+      </w:r>
+    </w:p>
+    <w:p>
+      <w:pPr>
+        <w:pStyle w:val="ListParagraph"/>
+        <w:numPr>
+          <w:ilvl w:val="0"/>
+          <w:numId w:val="4"/>
+        </w:numPr>
+        <w:rPr/>
+      </w:pPr>
+      <w:r>
+        <w:rPr>
+          <w:rStyle w:val="InternetLink"/>
+          <w:rFonts w:eastAsia="Geneva" w:cs="Geneva" w:ascii="Arial" w:hAnsi="Arial"/>
+          <w:color w:val="000000"/>
+          <w:u w:val="none"/>
+        </w:rPr>
+        <w:t xml:space="preserve">Weekly Progress Report (during Project Period) </w:t>
+      </w:r>
+    </w:p>
+    <w:p>
+      <w:pPr>
+        <w:pStyle w:val="ListParagraph"/>
+        <w:numPr>
+          <w:ilvl w:val="0"/>
+          <w:numId w:val="4"/>
         </w:numPr>
         <w:rPr/>
       </w:pPr>
@@ -444,7 +434,7 @@
         <w:pStyle w:val="ListParagraph"/>
         <w:numPr>
           <w:ilvl w:val="0"/>
-          <w:numId w:val="3"/>
+          <w:numId w:val="4"/>
         </w:numPr>
         <w:rPr/>
       </w:pPr>
@@ -470,7 +460,7 @@
         <w:pStyle w:val="ListParagraph"/>
         <w:numPr>
           <w:ilvl w:val="0"/>
-          <w:numId w:val="3"/>
+          <w:numId w:val="4"/>
         </w:numPr>
         <w:rPr>
           <w:color w:val="FF0000"/>
@@ -532,7 +522,7 @@
         <w:pStyle w:val="ListParagraph"/>
         <w:numPr>
           <w:ilvl w:val="0"/>
-          <w:numId w:val="4"/>
+          <w:numId w:val="5"/>
         </w:numPr>
         <w:rPr/>
       </w:pPr>
@@ -555,13 +545,15 @@
         </w:rPr>
       </w:pPr>
       <w:r>
-        <w:rPr/>
+        <w:rPr>
+          <w:rFonts w:eastAsia="Geneva" w:cs="Geneva" w:ascii="Arial" w:hAnsi="Arial"/>
+        </w:rPr>
       </w:r>
     </w:p>
     <w:p>
       <w:pPr>
         <w:pStyle w:val="ListParagraph"/>
-        <w:ind w:hanging="0"/>
+        <w:ind w:left="720" w:hanging="0"/>
         <w:rPr/>
       </w:pPr>
       <w:r>
@@ -586,8 +578,8 @@
         <w:rPr/>
       </w:pPr>
       <w:hyperlink r:id="rId6">
-        <w:bookmarkStart w:id="0" w:name="title"/>
-        <w:bookmarkStart w:id="1" w:name="productTitle"/>
+        <w:bookmarkStart w:id="0" w:name="productTitle"/>
+        <w:bookmarkStart w:id="1" w:name="title"/>
         <w:bookmarkEnd w:id="0"/>
         <w:bookmarkEnd w:id="1"/>
         <w:r>
@@ -681,7 +673,13 @@
         </w:rPr>
       </w:pPr>
       <w:r>
-        <w:rPr/>
+        <w:rPr>
+          <w:rFonts w:eastAsia="Geneva" w:cs="Geneva" w:ascii="Arial" w:hAnsi="Arial"/>
+          <w:b w:val="false"/>
+          <w:bCs w:val="false"/>
+          <w:color w:val="000000"/>
+          <w:u w:val="none"/>
+        </w:rPr>
       </w:r>
     </w:p>
     <w:p>
@@ -722,7 +720,7 @@
         <w:pStyle w:val="Normal"/>
         <w:numPr>
           <w:ilvl w:val="0"/>
-          <w:numId w:val="5"/>
+          <w:numId w:val="6"/>
         </w:numPr>
         <w:rPr>
           <w:rFonts w:ascii="Arial" w:hAnsi="Arial"/>
@@ -758,23 +756,7 @@
           <w:szCs w:val="24"/>
           <w:u w:val="none"/>
         </w:rPr>
-        <w:t xml:space="preserve"> – Vempala et al </w:t>
-      </w:r>
-      <w:r>
-        <w:rPr>
-          <w:rStyle w:val="InternetLink"/>
-          <w:rFonts w:ascii="Arial" w:hAnsi="Arial"/>
-          <w:b w:val="false"/>
-          <w:i w:val="false"/>
-          <w:caps w:val="false"/>
-          <w:smallCaps w:val="false"/>
-          <w:color w:val="000000"/>
-          <w:spacing w:val="0"/>
-          <w:sz w:val="24"/>
-          <w:szCs w:val="24"/>
-          <w:u w:val="none"/>
-        </w:rPr>
-        <w:t>(</w:t>
+        <w:t xml:space="preserve"> – Vempala et al (</w:t>
       </w:r>
       <w:r>
         <w:rPr>
@@ -815,7 +797,7 @@
         <w:pStyle w:val="Normal"/>
         <w:numPr>
           <w:ilvl w:val="0"/>
-          <w:numId w:val="5"/>
+          <w:numId w:val="6"/>
         </w:numPr>
         <w:rPr/>
       </w:pPr>
@@ -853,16 +835,7 @@
           <w:color w:val="000000"/>
           <w:u w:val="none"/>
         </w:rPr>
-        <w:t xml:space="preserve">- </w:t>
-      </w:r>
-      <w:r>
-        <w:rPr>
-          <w:rStyle w:val="InternetLink"/>
-          <w:rFonts w:ascii="Arial" w:hAnsi="Arial"/>
-          <w:color w:val="000000"/>
-          <w:u w:val="none"/>
-        </w:rPr>
-        <w:t>Kumar et al (</w:t>
+        <w:t>- Kumar et al (</w:t>
       </w:r>
       <w:r>
         <w:rPr>
@@ -908,7 +881,7 @@
         <w:pStyle w:val="Normal"/>
         <w:numPr>
           <w:ilvl w:val="0"/>
-          <w:numId w:val="5"/>
+          <w:numId w:val="6"/>
         </w:numPr>
         <w:rPr/>
       </w:pPr>
@@ -1043,7 +1016,7 @@
         <w:pStyle w:val="Normal"/>
         <w:numPr>
           <w:ilvl w:val="0"/>
-          <w:numId w:val="5"/>
+          <w:numId w:val="6"/>
         </w:numPr>
         <w:rPr>
           <w:rFonts w:ascii="Arial" w:hAnsi="Arial"/>
@@ -1079,7 +1052,7 @@
         <w:widowControl/>
         <w:numPr>
           <w:ilvl w:val="0"/>
-          <w:numId w:val="5"/>
+          <w:numId w:val="6"/>
         </w:numPr>
         <w:suppressAutoHyphens w:val="false"/>
         <w:rPr>
@@ -1114,7 +1087,7 @@
         <w:widowControl/>
         <w:numPr>
           <w:ilvl w:val="0"/>
-          <w:numId w:val="5"/>
+          <w:numId w:val="6"/>
         </w:numPr>
         <w:suppressAutoHyphens w:val="false"/>
         <w:rPr>
@@ -1140,15 +1113,7 @@
           <w:kern w:val="0"/>
           <w:lang w:bidi="ar-SA"/>
         </w:rPr>
-        <w:t xml:space="preserve"> – </w:t>
-      </w:r>
-      <w:r>
-        <w:rPr>
-          <w:rFonts w:ascii="Arial" w:hAnsi="Arial"/>
-          <w:kern w:val="0"/>
-          <w:lang w:bidi="ar-SA"/>
-        </w:rPr>
-        <w:t xml:space="preserve">Thomas, Osuntogun, Pitman, Mulenga, Vempala (also </w:t>
+        <w:t xml:space="preserve"> – Thomas, Osuntogun, Pitman, Mulenga, Vempala (also </w:t>
       </w:r>
       <w:hyperlink r:id="rId13">
         <w:r>
@@ -1176,7 +1141,7 @@
         <w:widowControl/>
         <w:numPr>
           <w:ilvl w:val="0"/>
-          <w:numId w:val="5"/>
+          <w:numId w:val="6"/>
         </w:numPr>
         <w:suppressAutoHyphens w:val="false"/>
         <w:rPr>
@@ -1212,27 +1177,7 @@
           <w:kern w:val="0"/>
           <w:lang w:bidi="ar-SA"/>
         </w:rPr>
-        <w:t>Le</w:t>
-      </w:r>
-      <w:r>
-        <w:rPr>
-          <w:rFonts w:ascii="Arial" w:hAnsi="Arial"/>
-          <w:b/>
-          <w:bCs/>
-          <w:kern w:val="0"/>
-          <w:lang w:bidi="ar-SA"/>
-        </w:rPr>
-        <w:t>sson</w:t>
-      </w:r>
-      <w:r>
-        <w:rPr>
-          <w:rFonts w:ascii="Arial" w:hAnsi="Arial"/>
-          <w:b/>
-          <w:bCs/>
-          <w:kern w:val="0"/>
-          <w:lang w:bidi="ar-SA"/>
-        </w:rPr>
-        <w:t xml:space="preserve"> 12</w:t>
+        <w:t>Lesson 12</w:t>
       </w:r>
       <w:r>
         <w:rPr>
@@ -1255,7 +1200,11 @@
         </w:rPr>
       </w:pPr>
       <w:r>
-        <w:rPr/>
+        <w:rPr>
+          <w:rFonts w:ascii="Arial" w:hAnsi="Arial"/>
+          <w:kern w:val="0"/>
+          <w:lang w:bidi="ar-SA"/>
+        </w:rPr>
       </w:r>
     </w:p>
     <w:p>
@@ -1296,7 +1245,7 @@
         <w:widowControl/>
         <w:numPr>
           <w:ilvl w:val="0"/>
-          <w:numId w:val="6"/>
+          <w:numId w:val="7"/>
         </w:numPr>
         <w:suppressAutoHyphens w:val="false"/>
         <w:rPr>
@@ -1324,21 +1273,7 @@
             <w:szCs w:val="24"/>
             <w:lang w:val="en-US" w:eastAsia="zh-CN" w:bidi="hi-IN"/>
           </w:rPr>
-          <w:t xml:space="preserve">Ten </w:t>
-        </w:r>
-        <w:r>
-          <w:rPr>
-            <w:rStyle w:val="InternetLink"/>
-            <w:rFonts w:eastAsia="Geneva" w:cs="Geneva" w:ascii="Arial" w:hAnsi="Arial"/>
-            <w:b w:val="false"/>
-            <w:bCs w:val="false"/>
-            <w:color w:val="000000"/>
-            <w:kern w:val="2"/>
-            <w:sz w:val="24"/>
-            <w:szCs w:val="24"/>
-            <w:lang w:val="en-US" w:eastAsia="zh-CN" w:bidi="hi-IN"/>
-          </w:rPr>
-          <w:t>Myths of ICT4D</w:t>
+          <w:t>Ten Myths of ICT4D</w:t>
         </w:r>
       </w:hyperlink>
       <w:r>
@@ -1352,46 +1287,7 @@
           <w:szCs w:val="24"/>
           <w:lang w:val="en-US" w:eastAsia="zh-CN" w:bidi="hi-IN"/>
         </w:rPr>
-        <w:t xml:space="preserve"> – </w:t>
-      </w:r>
-      <w:r>
-        <w:rPr>
-          <w:rFonts w:eastAsia="Geneva" w:cs="Geneva" w:ascii="Arial" w:hAnsi="Arial"/>
-          <w:b w:val="false"/>
-          <w:bCs w:val="false"/>
-          <w:color w:val="000000"/>
-          <w:kern w:val="2"/>
-          <w:sz w:val="24"/>
-          <w:szCs w:val="24"/>
-          <w:lang w:val="en-US" w:eastAsia="zh-CN" w:bidi="hi-IN"/>
-        </w:rPr>
-        <w:t xml:space="preserve">Kentaro </w:t>
-      </w:r>
-      <w:r>
-        <w:rPr>
-          <w:rFonts w:eastAsia="Geneva" w:cs="Geneva" w:ascii="Arial" w:hAnsi="Arial"/>
-          <w:b w:val="false"/>
-          <w:bCs w:val="false"/>
-          <w:color w:val="000000"/>
-          <w:kern w:val="2"/>
-          <w:sz w:val="24"/>
-          <w:szCs w:val="24"/>
-          <w:lang w:val="en-US" w:eastAsia="zh-CN" w:bidi="hi-IN"/>
-        </w:rPr>
-        <w:t xml:space="preserve">Toyama </w:t>
-      </w:r>
-      <w:r>
-        <w:rPr>
-          <w:rFonts w:eastAsia="Geneva" w:cs="Geneva" w:ascii="Arial" w:hAnsi="Arial"/>
-          <w:b w:val="false"/>
-          <w:bCs w:val="false"/>
-          <w:color w:val="000000"/>
-          <w:kern w:val="2"/>
-          <w:sz w:val="24"/>
-          <w:szCs w:val="24"/>
-          <w:lang w:val="en-US" w:eastAsia="zh-CN" w:bidi="hi-IN"/>
-        </w:rPr>
-        <w:t xml:space="preserve">(Lesson 4, slides are </w:t>
+        <w:t xml:space="preserve"> – Kentaro Toyama (Lesson 4, slides are </w:t>
       </w:r>
       <w:r>
         <w:rPr>
@@ -1438,1102 +1334,6 @@
   <w:abstractNum w:abstractNumId="1">
     <w:lvl w:ilvl="0">
       <w:start w:val="1"/>
-      <w:numFmt w:val="bullet"/>
-      <w:lvlText w:val=""/>
-      <w:lvlJc w:val="left"/>
-      <w:pPr>
-        <w:tabs>
-          <w:tab w:val="num" w:pos="0"/>
-        </w:tabs>
-        <w:ind w:left="720" w:hanging="360"/>
-      </w:pPr>
-      <w:rPr>
-        <w:rFonts w:ascii="Symbol" w:hAnsi="Symbol" w:cs="Symbol" w:hint="default"/>
-      </w:rPr>
-    </w:lvl>
-    <w:lvl w:ilvl="1">
-      <w:start w:val="1"/>
-      <w:numFmt w:val="bullet"/>
-      <w:lvlText w:val="o"/>
-      <w:lvlJc w:val="left"/>
-      <w:pPr>
-        <w:tabs>
-          <w:tab w:val="num" w:pos="0"/>
-        </w:tabs>
-        <w:ind w:left="1440" w:hanging="360"/>
-      </w:pPr>
-      <w:rPr>
-        <w:rFonts w:ascii="Courier New" w:hAnsi="Courier New" w:cs="Courier New" w:hint="default"/>
-      </w:rPr>
-    </w:lvl>
-    <w:lvl w:ilvl="2">
-      <w:start w:val="1"/>
-      <w:numFmt w:val="bullet"/>
-      <w:lvlText w:val=""/>
-      <w:lvlJc w:val="left"/>
-      <w:pPr>
-        <w:tabs>
-          <w:tab w:val="num" w:pos="0"/>
-        </w:tabs>
-        <w:ind w:left="2160" w:hanging="360"/>
-      </w:pPr>
-      <w:rPr>
-        <w:rFonts w:ascii="Wingdings" w:hAnsi="Wingdings" w:cs="Wingdings" w:hint="default"/>
-      </w:rPr>
-    </w:lvl>
-    <w:lvl w:ilvl="3">
-      <w:start w:val="1"/>
-      <w:numFmt w:val="bullet"/>
-      <w:lvlText w:val=""/>
-      <w:lvlJc w:val="left"/>
-      <w:pPr>
-        <w:tabs>
-          <w:tab w:val="num" w:pos="0"/>
-        </w:tabs>
-        <w:ind w:left="2880" w:hanging="360"/>
-      </w:pPr>
-      <w:rPr>
-        <w:rFonts w:ascii="Symbol" w:hAnsi="Symbol" w:cs="Symbol" w:hint="default"/>
-      </w:rPr>
-    </w:lvl>
-    <w:lvl w:ilvl="4">
-      <w:start w:val="1"/>
-      <w:numFmt w:val="bullet"/>
-      <w:lvlText w:val="o"/>
-      <w:lvlJc w:val="left"/>
-      <w:pPr>
-        <w:tabs>
-          <w:tab w:val="num" w:pos="0"/>
-        </w:tabs>
-        <w:ind w:left="3600" w:hanging="360"/>
-      </w:pPr>
-      <w:rPr>
-        <w:rFonts w:ascii="Courier New" w:hAnsi="Courier New" w:cs="Courier New" w:hint="default"/>
-      </w:rPr>
-    </w:lvl>
-    <w:lvl w:ilvl="5">
-      <w:start w:val="1"/>
-      <w:numFmt w:val="bullet"/>
-      <w:lvlText w:val=""/>
-      <w:lvlJc w:val="left"/>
-      <w:pPr>
-        <w:tabs>
-          <w:tab w:val="num" w:pos="0"/>
-        </w:tabs>
-        <w:ind w:left="4320" w:hanging="360"/>
-      </w:pPr>
-      <w:rPr>
-        <w:rFonts w:ascii="Wingdings" w:hAnsi="Wingdings" w:cs="Wingdings" w:hint="default"/>
-      </w:rPr>
-    </w:lvl>
-    <w:lvl w:ilvl="6">
-      <w:start w:val="1"/>
-      <w:numFmt w:val="bullet"/>
-      <w:lvlText w:val=""/>
-      <w:lvlJc w:val="left"/>
-      <w:pPr>
-        <w:tabs>
-          <w:tab w:val="num" w:pos="0"/>
-        </w:tabs>
-        <w:ind w:left="5040" w:hanging="360"/>
-      </w:pPr>
-      <w:rPr>
-        <w:rFonts w:ascii="Symbol" w:hAnsi="Symbol" w:cs="Symbol" w:hint="default"/>
-      </w:rPr>
-    </w:lvl>
-    <w:lvl w:ilvl="7">
-      <w:start w:val="1"/>
-      <w:numFmt w:val="bullet"/>
-      <w:lvlText w:val="o"/>
-      <w:lvlJc w:val="left"/>
-      <w:pPr>
-        <w:tabs>
-          <w:tab w:val="num" w:pos="0"/>
-        </w:tabs>
-        <w:ind w:left="5760" w:hanging="360"/>
-      </w:pPr>
-      <w:rPr>
-        <w:rFonts w:ascii="Courier New" w:hAnsi="Courier New" w:cs="Courier New" w:hint="default"/>
-      </w:rPr>
-    </w:lvl>
-    <w:lvl w:ilvl="8">
-      <w:start w:val="1"/>
-      <w:numFmt w:val="bullet"/>
-      <w:lvlText w:val=""/>
-      <w:lvlJc w:val="left"/>
-      <w:pPr>
-        <w:tabs>
-          <w:tab w:val="num" w:pos="0"/>
-        </w:tabs>
-        <w:ind w:left="6480" w:hanging="360"/>
-      </w:pPr>
-      <w:rPr>
-        <w:rFonts w:ascii="Wingdings" w:hAnsi="Wingdings" w:cs="Wingdings" w:hint="default"/>
-      </w:rPr>
-    </w:lvl>
-  </w:abstractNum>
-  <w:abstractNum w:abstractNumId="2">
-    <w:lvl w:ilvl="0">
-      <w:start w:val="1"/>
-      <w:numFmt w:val="bullet"/>
-      <w:lvlText w:val=""/>
-      <w:lvlJc w:val="left"/>
-      <w:pPr>
-        <w:tabs>
-          <w:tab w:val="num" w:pos="0"/>
-        </w:tabs>
-        <w:ind w:left="720" w:hanging="360"/>
-      </w:pPr>
-      <w:rPr>
-        <w:rFonts w:ascii="Symbol" w:hAnsi="Symbol" w:cs="Symbol" w:hint="default"/>
-      </w:rPr>
-    </w:lvl>
-    <w:lvl w:ilvl="1">
-      <w:start w:val="1"/>
-      <w:numFmt w:val="bullet"/>
-      <w:lvlText w:val="o"/>
-      <w:lvlJc w:val="left"/>
-      <w:pPr>
-        <w:tabs>
-          <w:tab w:val="num" w:pos="0"/>
-        </w:tabs>
-        <w:ind w:left="1440" w:hanging="360"/>
-      </w:pPr>
-      <w:rPr>
-        <w:rFonts w:ascii="Courier New" w:hAnsi="Courier New" w:cs="Courier New" w:hint="default"/>
-      </w:rPr>
-    </w:lvl>
-    <w:lvl w:ilvl="2">
-      <w:start w:val="1"/>
-      <w:numFmt w:val="bullet"/>
-      <w:lvlText w:val=""/>
-      <w:lvlJc w:val="left"/>
-      <w:pPr>
-        <w:tabs>
-          <w:tab w:val="num" w:pos="0"/>
-        </w:tabs>
-        <w:ind w:left="2160" w:hanging="360"/>
-      </w:pPr>
-      <w:rPr>
-        <w:rFonts w:ascii="Wingdings" w:hAnsi="Wingdings" w:cs="Wingdings" w:hint="default"/>
-      </w:rPr>
-    </w:lvl>
-    <w:lvl w:ilvl="3">
-      <w:start w:val="1"/>
-      <w:numFmt w:val="bullet"/>
-      <w:lvlText w:val=""/>
-      <w:lvlJc w:val="left"/>
-      <w:pPr>
-        <w:tabs>
-          <w:tab w:val="num" w:pos="0"/>
-        </w:tabs>
-        <w:ind w:left="2880" w:hanging="360"/>
-      </w:pPr>
-      <w:rPr>
-        <w:rFonts w:ascii="Symbol" w:hAnsi="Symbol" w:cs="Symbol" w:hint="default"/>
-      </w:rPr>
-    </w:lvl>
-    <w:lvl w:ilvl="4">
-      <w:start w:val="1"/>
-      <w:numFmt w:val="bullet"/>
-      <w:lvlText w:val="o"/>
-      <w:lvlJc w:val="left"/>
-      <w:pPr>
-        <w:tabs>
-          <w:tab w:val="num" w:pos="0"/>
-        </w:tabs>
-        <w:ind w:left="3600" w:hanging="360"/>
-      </w:pPr>
-      <w:rPr>
-        <w:rFonts w:ascii="Courier New" w:hAnsi="Courier New" w:cs="Courier New" w:hint="default"/>
-      </w:rPr>
-    </w:lvl>
-    <w:lvl w:ilvl="5">
-      <w:start w:val="1"/>
-      <w:numFmt w:val="bullet"/>
-      <w:lvlText w:val=""/>
-      <w:lvlJc w:val="left"/>
-      <w:pPr>
-        <w:tabs>
-          <w:tab w:val="num" w:pos="0"/>
-        </w:tabs>
-        <w:ind w:left="4320" w:hanging="360"/>
-      </w:pPr>
-      <w:rPr>
-        <w:rFonts w:ascii="Wingdings" w:hAnsi="Wingdings" w:cs="Wingdings" w:hint="default"/>
-      </w:rPr>
-    </w:lvl>
-    <w:lvl w:ilvl="6">
-      <w:start w:val="1"/>
-      <w:numFmt w:val="bullet"/>
-      <w:lvlText w:val=""/>
-      <w:lvlJc w:val="left"/>
-      <w:pPr>
-        <w:tabs>
-          <w:tab w:val="num" w:pos="0"/>
-        </w:tabs>
-        <w:ind w:left="5040" w:hanging="360"/>
-      </w:pPr>
-      <w:rPr>
-        <w:rFonts w:ascii="Symbol" w:hAnsi="Symbol" w:cs="Symbol" w:hint="default"/>
-      </w:rPr>
-    </w:lvl>
-    <w:lvl w:ilvl="7">
-      <w:start w:val="1"/>
-      <w:numFmt w:val="bullet"/>
-      <w:lvlText w:val="o"/>
-      <w:lvlJc w:val="left"/>
-      <w:pPr>
-        <w:tabs>
-          <w:tab w:val="num" w:pos="0"/>
-        </w:tabs>
-        <w:ind w:left="5760" w:hanging="360"/>
-      </w:pPr>
-      <w:rPr>
-        <w:rFonts w:ascii="Courier New" w:hAnsi="Courier New" w:cs="Courier New" w:hint="default"/>
-      </w:rPr>
-    </w:lvl>
-    <w:lvl w:ilvl="8">
-      <w:start w:val="1"/>
-      <w:numFmt w:val="bullet"/>
-      <w:lvlText w:val=""/>
-      <w:lvlJc w:val="left"/>
-      <w:pPr>
-        <w:tabs>
-          <w:tab w:val="num" w:pos="0"/>
-        </w:tabs>
-        <w:ind w:left="6480" w:hanging="360"/>
-      </w:pPr>
-      <w:rPr>
-        <w:rFonts w:ascii="Wingdings" w:hAnsi="Wingdings" w:cs="Wingdings" w:hint="default"/>
-      </w:rPr>
-    </w:lvl>
-  </w:abstractNum>
-  <w:abstractNum w:abstractNumId="3">
-    <w:lvl w:ilvl="0">
-      <w:start w:val="1"/>
-      <w:numFmt w:val="bullet"/>
-      <w:lvlText w:val=""/>
-      <w:lvlJc w:val="left"/>
-      <w:pPr>
-        <w:tabs>
-          <w:tab w:val="num" w:pos="0"/>
-        </w:tabs>
-        <w:ind w:left="720" w:hanging="360"/>
-      </w:pPr>
-      <w:rPr>
-        <w:rFonts w:ascii="Symbol" w:hAnsi="Symbol" w:cs="Symbol" w:hint="default"/>
-      </w:rPr>
-    </w:lvl>
-    <w:lvl w:ilvl="1">
-      <w:start w:val="1"/>
-      <w:numFmt w:val="bullet"/>
-      <w:lvlText w:val="o"/>
-      <w:lvlJc w:val="left"/>
-      <w:pPr>
-        <w:tabs>
-          <w:tab w:val="num" w:pos="0"/>
-        </w:tabs>
-        <w:ind w:left="1440" w:hanging="360"/>
-      </w:pPr>
-      <w:rPr>
-        <w:rFonts w:ascii="Courier New" w:hAnsi="Courier New" w:cs="Courier New" w:hint="default"/>
-      </w:rPr>
-    </w:lvl>
-    <w:lvl w:ilvl="2">
-      <w:start w:val="1"/>
-      <w:numFmt w:val="bullet"/>
-      <w:lvlText w:val=""/>
-      <w:lvlJc w:val="left"/>
-      <w:pPr>
-        <w:tabs>
-          <w:tab w:val="num" w:pos="0"/>
-        </w:tabs>
-        <w:ind w:left="2160" w:hanging="360"/>
-      </w:pPr>
-      <w:rPr>
-        <w:rFonts w:ascii="Wingdings" w:hAnsi="Wingdings" w:cs="Wingdings" w:hint="default"/>
-      </w:rPr>
-    </w:lvl>
-    <w:lvl w:ilvl="3">
-      <w:start w:val="1"/>
-      <w:numFmt w:val="bullet"/>
-      <w:lvlText w:val=""/>
-      <w:lvlJc w:val="left"/>
-      <w:pPr>
-        <w:tabs>
-          <w:tab w:val="num" w:pos="0"/>
-        </w:tabs>
-        <w:ind w:left="2880" w:hanging="360"/>
-      </w:pPr>
-      <w:rPr>
-        <w:rFonts w:ascii="Symbol" w:hAnsi="Symbol" w:cs="Symbol" w:hint="default"/>
-      </w:rPr>
-    </w:lvl>
-    <w:lvl w:ilvl="4">
-      <w:start w:val="1"/>
-      <w:numFmt w:val="bullet"/>
-      <w:lvlText w:val="o"/>
-      <w:lvlJc w:val="left"/>
-      <w:pPr>
-        <w:tabs>
-          <w:tab w:val="num" w:pos="0"/>
-        </w:tabs>
-        <w:ind w:left="3600" w:hanging="360"/>
-      </w:pPr>
-      <w:rPr>
-        <w:rFonts w:ascii="Courier New" w:hAnsi="Courier New" w:cs="Courier New" w:hint="default"/>
-      </w:rPr>
-    </w:lvl>
-    <w:lvl w:ilvl="5">
-      <w:start w:val="1"/>
-      <w:numFmt w:val="bullet"/>
-      <w:lvlText w:val=""/>
-      <w:lvlJc w:val="left"/>
-      <w:pPr>
-        <w:tabs>
-          <w:tab w:val="num" w:pos="0"/>
-        </w:tabs>
-        <w:ind w:left="4320" w:hanging="360"/>
-      </w:pPr>
-      <w:rPr>
-        <w:rFonts w:ascii="Wingdings" w:hAnsi="Wingdings" w:cs="Wingdings" w:hint="default"/>
-      </w:rPr>
-    </w:lvl>
-    <w:lvl w:ilvl="6">
-      <w:start w:val="1"/>
-      <w:numFmt w:val="bullet"/>
-      <w:lvlText w:val=""/>
-      <w:lvlJc w:val="left"/>
-      <w:pPr>
-        <w:tabs>
-          <w:tab w:val="num" w:pos="0"/>
-        </w:tabs>
-        <w:ind w:left="5040" w:hanging="360"/>
-      </w:pPr>
-      <w:rPr>
-        <w:rFonts w:ascii="Symbol" w:hAnsi="Symbol" w:cs="Symbol" w:hint="default"/>
-      </w:rPr>
-    </w:lvl>
-    <w:lvl w:ilvl="7">
-      <w:start w:val="1"/>
-      <w:numFmt w:val="bullet"/>
-      <w:lvlText w:val="o"/>
-      <w:lvlJc w:val="left"/>
-      <w:pPr>
-        <w:tabs>
-          <w:tab w:val="num" w:pos="0"/>
-        </w:tabs>
-        <w:ind w:left="5760" w:hanging="360"/>
-      </w:pPr>
-      <w:rPr>
-        <w:rFonts w:ascii="Courier New" w:hAnsi="Courier New" w:cs="Courier New" w:hint="default"/>
-      </w:rPr>
-    </w:lvl>
-    <w:lvl w:ilvl="8">
-      <w:start w:val="1"/>
-      <w:numFmt w:val="bullet"/>
-      <w:lvlText w:val=""/>
-      <w:lvlJc w:val="left"/>
-      <w:pPr>
-        <w:tabs>
-          <w:tab w:val="num" w:pos="0"/>
-        </w:tabs>
-        <w:ind w:left="6480" w:hanging="360"/>
-      </w:pPr>
-      <w:rPr>
-        <w:rFonts w:ascii="Wingdings" w:hAnsi="Wingdings" w:cs="Wingdings" w:hint="default"/>
-      </w:rPr>
-    </w:lvl>
-  </w:abstractNum>
-  <w:abstractNum w:abstractNumId="4">
-    <w:lvl w:ilvl="0">
-      <w:start w:val="1"/>
-      <w:numFmt w:val="bullet"/>
-      <w:lvlText w:val=""/>
-      <w:lvlJc w:val="left"/>
-      <w:pPr>
-        <w:tabs>
-          <w:tab w:val="num" w:pos="0"/>
-        </w:tabs>
-        <w:ind w:left="720" w:hanging="360"/>
-      </w:pPr>
-      <w:rPr>
-        <w:rFonts w:ascii="Symbol" w:hAnsi="Symbol" w:cs="Symbol" w:hint="default"/>
-      </w:rPr>
-    </w:lvl>
-    <w:lvl w:ilvl="1">
-      <w:start w:val="1"/>
-      <w:numFmt w:val="bullet"/>
-      <w:lvlText w:val="o"/>
-      <w:lvlJc w:val="left"/>
-      <w:pPr>
-        <w:tabs>
-          <w:tab w:val="num" w:pos="0"/>
-        </w:tabs>
-        <w:ind w:left="1440" w:hanging="360"/>
-      </w:pPr>
-      <w:rPr>
-        <w:rFonts w:ascii="Courier New" w:hAnsi="Courier New" w:cs="Courier New" w:hint="default"/>
-      </w:rPr>
-    </w:lvl>
-    <w:lvl w:ilvl="2">
-      <w:start w:val="1"/>
-      <w:numFmt w:val="bullet"/>
-      <w:lvlText w:val=""/>
-      <w:lvlJc w:val="left"/>
-      <w:pPr>
-        <w:tabs>
-          <w:tab w:val="num" w:pos="0"/>
-        </w:tabs>
-        <w:ind w:left="2160" w:hanging="360"/>
-      </w:pPr>
-      <w:rPr>
-        <w:rFonts w:ascii="Wingdings" w:hAnsi="Wingdings" w:cs="Wingdings" w:hint="default"/>
-      </w:rPr>
-    </w:lvl>
-    <w:lvl w:ilvl="3">
-      <w:start w:val="1"/>
-      <w:numFmt w:val="bullet"/>
-      <w:lvlText w:val=""/>
-      <w:lvlJc w:val="left"/>
-      <w:pPr>
-        <w:tabs>
-          <w:tab w:val="num" w:pos="0"/>
-        </w:tabs>
-        <w:ind w:left="2880" w:hanging="360"/>
-      </w:pPr>
-      <w:rPr>
-        <w:rFonts w:ascii="Symbol" w:hAnsi="Symbol" w:cs="Symbol" w:hint="default"/>
-      </w:rPr>
-    </w:lvl>
-    <w:lvl w:ilvl="4">
-      <w:start w:val="1"/>
-      <w:numFmt w:val="bullet"/>
-      <w:lvlText w:val="o"/>
-      <w:lvlJc w:val="left"/>
-      <w:pPr>
-        <w:tabs>
-          <w:tab w:val="num" w:pos="0"/>
-        </w:tabs>
-        <w:ind w:left="3600" w:hanging="360"/>
-      </w:pPr>
-      <w:rPr>
-        <w:rFonts w:ascii="Courier New" w:hAnsi="Courier New" w:cs="Courier New" w:hint="default"/>
-      </w:rPr>
-    </w:lvl>
-    <w:lvl w:ilvl="5">
-      <w:start w:val="1"/>
-      <w:numFmt w:val="bullet"/>
-      <w:lvlText w:val=""/>
-      <w:lvlJc w:val="left"/>
-      <w:pPr>
-        <w:tabs>
-          <w:tab w:val="num" w:pos="0"/>
-        </w:tabs>
-        <w:ind w:left="4320" w:hanging="360"/>
-      </w:pPr>
-      <w:rPr>
-        <w:rFonts w:ascii="Wingdings" w:hAnsi="Wingdings" w:cs="Wingdings" w:hint="default"/>
-      </w:rPr>
-    </w:lvl>
-    <w:lvl w:ilvl="6">
-      <w:start w:val="1"/>
-      <w:numFmt w:val="bullet"/>
-      <w:lvlText w:val=""/>
-      <w:lvlJc w:val="left"/>
-      <w:pPr>
-        <w:tabs>
-          <w:tab w:val="num" w:pos="0"/>
-        </w:tabs>
-        <w:ind w:left="5040" w:hanging="360"/>
-      </w:pPr>
-      <w:rPr>
-        <w:rFonts w:ascii="Symbol" w:hAnsi="Symbol" w:cs="Symbol" w:hint="default"/>
-      </w:rPr>
-    </w:lvl>
-    <w:lvl w:ilvl="7">
-      <w:start w:val="1"/>
-      <w:numFmt w:val="bullet"/>
-      <w:lvlText w:val="o"/>
-      <w:lvlJc w:val="left"/>
-      <w:pPr>
-        <w:tabs>
-          <w:tab w:val="num" w:pos="0"/>
-        </w:tabs>
-        <w:ind w:left="5760" w:hanging="360"/>
-      </w:pPr>
-      <w:rPr>
-        <w:rFonts w:ascii="Courier New" w:hAnsi="Courier New" w:cs="Courier New" w:hint="default"/>
-      </w:rPr>
-    </w:lvl>
-    <w:lvl w:ilvl="8">
-      <w:start w:val="1"/>
-      <w:numFmt w:val="bullet"/>
-      <w:lvlText w:val=""/>
-      <w:lvlJc w:val="left"/>
-      <w:pPr>
-        <w:tabs>
-          <w:tab w:val="num" w:pos="0"/>
-        </w:tabs>
-        <w:ind w:left="6480" w:hanging="360"/>
-      </w:pPr>
-      <w:rPr>
-        <w:rFonts w:ascii="Wingdings" w:hAnsi="Wingdings" w:cs="Wingdings" w:hint="default"/>
-      </w:rPr>
-    </w:lvl>
-  </w:abstractNum>
-  <w:abstractNum w:abstractNumId="5">
-    <w:lvl w:ilvl="0">
-      <w:start w:val="1"/>
-      <w:numFmt w:val="bullet"/>
-      <w:lvlText w:val=""/>
-      <w:lvlJc w:val="left"/>
-      <w:pPr>
-        <w:tabs>
-          <w:tab w:val="num" w:pos="787"/>
-        </w:tabs>
-        <w:ind w:left="787" w:hanging="360"/>
-      </w:pPr>
-      <w:rPr>
-        <w:rFonts w:ascii="Symbol" w:hAnsi="Symbol" w:cs="Symbol" w:hint="default"/>
-      </w:rPr>
-    </w:lvl>
-    <w:lvl w:ilvl="1">
-      <w:start w:val="1"/>
-      <w:numFmt w:val="bullet"/>
-      <w:lvlText w:val="◦"/>
-      <w:lvlJc w:val="left"/>
-      <w:pPr>
-        <w:tabs>
-          <w:tab w:val="num" w:pos="1147"/>
-        </w:tabs>
-        <w:ind w:left="1147" w:hanging="360"/>
-      </w:pPr>
-      <w:rPr>
-        <w:rFonts w:ascii="OpenSymbol" w:hAnsi="OpenSymbol" w:cs="OpenSymbol" w:hint="default"/>
-      </w:rPr>
-    </w:lvl>
-    <w:lvl w:ilvl="2">
-      <w:start w:val="1"/>
-      <w:numFmt w:val="bullet"/>
-      <w:lvlText w:val="▪"/>
-      <w:lvlJc w:val="left"/>
-      <w:pPr>
-        <w:tabs>
-          <w:tab w:val="num" w:pos="1507"/>
-        </w:tabs>
-        <w:ind w:left="1507" w:hanging="360"/>
-      </w:pPr>
-      <w:rPr>
-        <w:rFonts w:ascii="OpenSymbol" w:hAnsi="OpenSymbol" w:cs="OpenSymbol" w:hint="default"/>
-      </w:rPr>
-    </w:lvl>
-    <w:lvl w:ilvl="3">
-      <w:start w:val="1"/>
-      <w:numFmt w:val="bullet"/>
-      <w:lvlText w:val=""/>
-      <w:lvlJc w:val="left"/>
-      <w:pPr>
-        <w:tabs>
-          <w:tab w:val="num" w:pos="1867"/>
-        </w:tabs>
-        <w:ind w:left="1867" w:hanging="360"/>
-      </w:pPr>
-      <w:rPr>
-        <w:rFonts w:ascii="Symbol" w:hAnsi="Symbol" w:cs="Symbol" w:hint="default"/>
-      </w:rPr>
-    </w:lvl>
-    <w:lvl w:ilvl="4">
-      <w:start w:val="1"/>
-      <w:numFmt w:val="bullet"/>
-      <w:lvlText w:val="◦"/>
-      <w:lvlJc w:val="left"/>
-      <w:pPr>
-        <w:tabs>
-          <w:tab w:val="num" w:pos="2227"/>
-        </w:tabs>
-        <w:ind w:left="2227" w:hanging="360"/>
-      </w:pPr>
-      <w:rPr>
-        <w:rFonts w:ascii="OpenSymbol" w:hAnsi="OpenSymbol" w:cs="OpenSymbol" w:hint="default"/>
-      </w:rPr>
-    </w:lvl>
-    <w:lvl w:ilvl="5">
-      <w:start w:val="1"/>
-      <w:numFmt w:val="bullet"/>
-      <w:lvlText w:val="▪"/>
-      <w:lvlJc w:val="left"/>
-      <w:pPr>
-        <w:tabs>
-          <w:tab w:val="num" w:pos="2587"/>
-        </w:tabs>
-        <w:ind w:left="2587" w:hanging="360"/>
-      </w:pPr>
-      <w:rPr>
-        <w:rFonts w:ascii="OpenSymbol" w:hAnsi="OpenSymbol" w:cs="OpenSymbol" w:hint="default"/>
-      </w:rPr>
-    </w:lvl>
-    <w:lvl w:ilvl="6">
-      <w:start w:val="1"/>
-      <w:numFmt w:val="bullet"/>
-      <w:lvlText w:val=""/>
-      <w:lvlJc w:val="left"/>
-      <w:pPr>
-        <w:tabs>
-          <w:tab w:val="num" w:pos="2947"/>
-        </w:tabs>
-        <w:ind w:left="2947" w:hanging="360"/>
-      </w:pPr>
-      <w:rPr>
-        <w:rFonts w:ascii="Symbol" w:hAnsi="Symbol" w:cs="Symbol" w:hint="default"/>
-      </w:rPr>
-    </w:lvl>
-    <w:lvl w:ilvl="7">
-      <w:start w:val="1"/>
-      <w:numFmt w:val="bullet"/>
-      <w:lvlText w:val="◦"/>
-      <w:lvlJc w:val="left"/>
-      <w:pPr>
-        <w:tabs>
-          <w:tab w:val="num" w:pos="3307"/>
-        </w:tabs>
-        <w:ind w:left="3307" w:hanging="360"/>
-      </w:pPr>
-      <w:rPr>
-        <w:rFonts w:ascii="OpenSymbol" w:hAnsi="OpenSymbol" w:cs="OpenSymbol" w:hint="default"/>
-      </w:rPr>
-    </w:lvl>
-    <w:lvl w:ilvl="8">
-      <w:start w:val="1"/>
-      <w:numFmt w:val="bullet"/>
-      <w:lvlText w:val="▪"/>
-      <w:lvlJc w:val="left"/>
-      <w:pPr>
-        <w:tabs>
-          <w:tab w:val="num" w:pos="3667"/>
-        </w:tabs>
-        <w:ind w:left="3667" w:hanging="360"/>
-      </w:pPr>
-      <w:rPr>
-        <w:rFonts w:ascii="OpenSymbol" w:hAnsi="OpenSymbol" w:cs="OpenSymbol" w:hint="default"/>
-      </w:rPr>
-    </w:lvl>
-  </w:abstractNum>
-  <w:abstractNum w:abstractNumId="6">
-    <w:lvl w:ilvl="0">
-      <w:start w:val="1"/>
-      <w:numFmt w:val="bullet"/>
-      <w:lvlText w:val=""/>
-      <w:lvlJc w:val="left"/>
-      <w:pPr>
-        <w:tabs>
-          <w:tab w:val="num" w:pos="720"/>
-        </w:tabs>
-        <w:ind w:left="720" w:hanging="360"/>
-      </w:pPr>
-      <w:rPr>
-        <w:rFonts w:ascii="Symbol" w:hAnsi="Symbol" w:cs="Symbol" w:hint="default"/>
-      </w:rPr>
-    </w:lvl>
-    <w:lvl w:ilvl="1">
-      <w:start w:val="1"/>
-      <w:numFmt w:val="bullet"/>
-      <w:lvlText w:val="◦"/>
-      <w:lvlJc w:val="left"/>
-      <w:pPr>
-        <w:tabs>
-          <w:tab w:val="num" w:pos="1080"/>
-        </w:tabs>
-        <w:ind w:left="1080" w:hanging="360"/>
-      </w:pPr>
-      <w:rPr>
-        <w:rFonts w:ascii="OpenSymbol" w:hAnsi="OpenSymbol" w:cs="OpenSymbol" w:hint="default"/>
-      </w:rPr>
-    </w:lvl>
-    <w:lvl w:ilvl="2">
-      <w:start w:val="1"/>
-      <w:numFmt w:val="bullet"/>
-      <w:lvlText w:val="▪"/>
-      <w:lvlJc w:val="left"/>
-      <w:pPr>
-        <w:tabs>
-          <w:tab w:val="num" w:pos="1440"/>
-        </w:tabs>
-        <w:ind w:left="1440" w:hanging="360"/>
-      </w:pPr>
-      <w:rPr>
-        <w:rFonts w:ascii="OpenSymbol" w:hAnsi="OpenSymbol" w:cs="OpenSymbol" w:hint="default"/>
-      </w:rPr>
-    </w:lvl>
-    <w:lvl w:ilvl="3">
-      <w:start w:val="1"/>
-      <w:numFmt w:val="bullet"/>
-      <w:lvlText w:val=""/>
-      <w:lvlJc w:val="left"/>
-      <w:pPr>
-        <w:tabs>
-          <w:tab w:val="num" w:pos="1800"/>
-        </w:tabs>
-        <w:ind w:left="1800" w:hanging="360"/>
-      </w:pPr>
-      <w:rPr>
-        <w:rFonts w:ascii="Symbol" w:hAnsi="Symbol" w:cs="Symbol" w:hint="default"/>
-      </w:rPr>
-    </w:lvl>
-    <w:lvl w:ilvl="4">
-      <w:start w:val="1"/>
-      <w:numFmt w:val="bullet"/>
-      <w:lvlText w:val="◦"/>
-      <w:lvlJc w:val="left"/>
-      <w:pPr>
-        <w:tabs>
-          <w:tab w:val="num" w:pos="2160"/>
-        </w:tabs>
-        <w:ind w:left="2160" w:hanging="360"/>
-      </w:pPr>
-      <w:rPr>
-        <w:rFonts w:ascii="OpenSymbol" w:hAnsi="OpenSymbol" w:cs="OpenSymbol" w:hint="default"/>
-      </w:rPr>
-    </w:lvl>
-    <w:lvl w:ilvl="5">
-      <w:start w:val="1"/>
-      <w:numFmt w:val="bullet"/>
-      <w:lvlText w:val="▪"/>
-      <w:lvlJc w:val="left"/>
-      <w:pPr>
-        <w:tabs>
-          <w:tab w:val="num" w:pos="2520"/>
-        </w:tabs>
-        <w:ind w:left="2520" w:hanging="360"/>
-      </w:pPr>
-      <w:rPr>
-        <w:rFonts w:ascii="OpenSymbol" w:hAnsi="OpenSymbol" w:cs="OpenSymbol" w:hint="default"/>
-      </w:rPr>
-    </w:lvl>
-    <w:lvl w:ilvl="6">
-      <w:start w:val="1"/>
-      <w:numFmt w:val="bullet"/>
-      <w:lvlText w:val=""/>
-      <w:lvlJc w:val="left"/>
-      <w:pPr>
-        <w:tabs>
-          <w:tab w:val="num" w:pos="2880"/>
-        </w:tabs>
-        <w:ind w:left="2880" w:hanging="360"/>
-      </w:pPr>
-      <w:rPr>
-        <w:rFonts w:ascii="Symbol" w:hAnsi="Symbol" w:cs="Symbol" w:hint="default"/>
-      </w:rPr>
-    </w:lvl>
-    <w:lvl w:ilvl="7">
-      <w:start w:val="1"/>
-      <w:numFmt w:val="bullet"/>
-      <w:lvlText w:val="◦"/>
-      <w:lvlJc w:val="left"/>
-      <w:pPr>
-        <w:tabs>
-          <w:tab w:val="num" w:pos="3240"/>
-        </w:tabs>
-        <w:ind w:left="3240" w:hanging="360"/>
-      </w:pPr>
-      <w:rPr>
-        <w:rFonts w:ascii="OpenSymbol" w:hAnsi="OpenSymbol" w:cs="OpenSymbol" w:hint="default"/>
-      </w:rPr>
-    </w:lvl>
-    <w:lvl w:ilvl="8">
-      <w:start w:val="1"/>
-      <w:numFmt w:val="bullet"/>
-      <w:lvlText w:val="▪"/>
-      <w:lvlJc w:val="left"/>
-      <w:pPr>
-        <w:tabs>
-          <w:tab w:val="num" w:pos="3600"/>
-        </w:tabs>
-        <w:ind w:left="3600" w:hanging="360"/>
-      </w:pPr>
-      <w:rPr>
-        <w:rFonts w:ascii="OpenSymbol" w:hAnsi="OpenSymbol" w:cs="OpenSymbol" w:hint="default"/>
-      </w:rPr>
-    </w:lvl>
-  </w:abstractNum>
-  <w:abstractNum w:abstractNumId="7">
-    <w:lvl w:ilvl="0">
-      <w:start w:val="1"/>
-      <w:numFmt w:val="bullet"/>
-      <w:lvlText w:val=""/>
-      <w:lvlJc w:val="left"/>
-      <w:pPr>
-        <w:tabs>
-          <w:tab w:val="num" w:pos="720"/>
-        </w:tabs>
-        <w:ind w:left="720" w:hanging="360"/>
-      </w:pPr>
-      <w:rPr>
-        <w:rFonts w:ascii="Symbol" w:hAnsi="Symbol" w:cs="Symbol" w:hint="default"/>
-      </w:rPr>
-    </w:lvl>
-    <w:lvl w:ilvl="1">
-      <w:start w:val="1"/>
-      <w:numFmt w:val="bullet"/>
-      <w:lvlText w:val="◦"/>
-      <w:lvlJc w:val="left"/>
-      <w:pPr>
-        <w:tabs>
-          <w:tab w:val="num" w:pos="1080"/>
-        </w:tabs>
-        <w:ind w:left="1080" w:hanging="360"/>
-      </w:pPr>
-      <w:rPr>
-        <w:rFonts w:ascii="OpenSymbol" w:hAnsi="OpenSymbol" w:cs="OpenSymbol" w:hint="default"/>
-      </w:rPr>
-    </w:lvl>
-    <w:lvl w:ilvl="2">
-      <w:start w:val="1"/>
-      <w:numFmt w:val="bullet"/>
-      <w:lvlText w:val="▪"/>
-      <w:lvlJc w:val="left"/>
-      <w:pPr>
-        <w:tabs>
-          <w:tab w:val="num" w:pos="1440"/>
-        </w:tabs>
-        <w:ind w:left="1440" w:hanging="360"/>
-      </w:pPr>
-      <w:rPr>
-        <w:rFonts w:ascii="OpenSymbol" w:hAnsi="OpenSymbol" w:cs="OpenSymbol" w:hint="default"/>
-      </w:rPr>
-    </w:lvl>
-    <w:lvl w:ilvl="3">
-      <w:start w:val="1"/>
-      <w:numFmt w:val="bullet"/>
-      <w:lvlText w:val=""/>
-      <w:lvlJc w:val="left"/>
-      <w:pPr>
-        <w:tabs>
-          <w:tab w:val="num" w:pos="1800"/>
-        </w:tabs>
-        <w:ind w:left="1800" w:hanging="360"/>
-      </w:pPr>
-      <w:rPr>
-        <w:rFonts w:ascii="Symbol" w:hAnsi="Symbol" w:cs="Symbol" w:hint="default"/>
-      </w:rPr>
-    </w:lvl>
-    <w:lvl w:ilvl="4">
-      <w:start w:val="1"/>
-      <w:numFmt w:val="bullet"/>
-      <w:lvlText w:val="◦"/>
-      <w:lvlJc w:val="left"/>
-      <w:pPr>
-        <w:tabs>
-          <w:tab w:val="num" w:pos="2160"/>
-        </w:tabs>
-        <w:ind w:left="2160" w:hanging="360"/>
-      </w:pPr>
-      <w:rPr>
-        <w:rFonts w:ascii="OpenSymbol" w:hAnsi="OpenSymbol" w:cs="OpenSymbol" w:hint="default"/>
-      </w:rPr>
-    </w:lvl>
-    <w:lvl w:ilvl="5">
-      <w:start w:val="1"/>
-      <w:numFmt w:val="bullet"/>
-      <w:lvlText w:val="▪"/>
-      <w:lvlJc w:val="left"/>
-      <w:pPr>
-        <w:tabs>
-          <w:tab w:val="num" w:pos="2520"/>
-        </w:tabs>
-        <w:ind w:left="2520" w:hanging="360"/>
-      </w:pPr>
-      <w:rPr>
-        <w:rFonts w:ascii="OpenSymbol" w:hAnsi="OpenSymbol" w:cs="OpenSymbol" w:hint="default"/>
-      </w:rPr>
-    </w:lvl>
-    <w:lvl w:ilvl="6">
-      <w:start w:val="1"/>
-      <w:numFmt w:val="bullet"/>
-      <w:lvlText w:val=""/>
-      <w:lvlJc w:val="left"/>
-      <w:pPr>
-        <w:tabs>
-          <w:tab w:val="num" w:pos="2880"/>
-        </w:tabs>
-        <w:ind w:left="2880" w:hanging="360"/>
-      </w:pPr>
-      <w:rPr>
-        <w:rFonts w:ascii="Symbol" w:hAnsi="Symbol" w:cs="Symbol" w:hint="default"/>
-      </w:rPr>
-    </w:lvl>
-    <w:lvl w:ilvl="7">
-      <w:start w:val="1"/>
-      <w:numFmt w:val="bullet"/>
-      <w:lvlText w:val="◦"/>
-      <w:lvlJc w:val="left"/>
-      <w:pPr>
-        <w:tabs>
-          <w:tab w:val="num" w:pos="3240"/>
-        </w:tabs>
-        <w:ind w:left="3240" w:hanging="360"/>
-      </w:pPr>
-      <w:rPr>
-        <w:rFonts w:ascii="OpenSymbol" w:hAnsi="OpenSymbol" w:cs="OpenSymbol" w:hint="default"/>
-      </w:rPr>
-    </w:lvl>
-    <w:lvl w:ilvl="8">
-      <w:start w:val="1"/>
-      <w:numFmt w:val="bullet"/>
-      <w:lvlText w:val="▪"/>
-      <w:lvlJc w:val="left"/>
-      <w:pPr>
-        <w:tabs>
-          <w:tab w:val="num" w:pos="3600"/>
-        </w:tabs>
-        <w:ind w:left="3600" w:hanging="360"/>
-      </w:pPr>
-      <w:rPr>
-        <w:rFonts w:ascii="OpenSymbol" w:hAnsi="OpenSymbol" w:cs="OpenSymbol" w:hint="default"/>
-      </w:rPr>
-    </w:lvl>
-  </w:abstractNum>
-  <w:abstractNum w:abstractNumId="8">
-    <w:lvl w:ilvl="0">
-      <w:start w:val="1"/>
-      <w:numFmt w:val="bullet"/>
-      <w:lvlText w:val=""/>
-      <w:lvlJc w:val="left"/>
-      <w:pPr>
-        <w:tabs>
-          <w:tab w:val="num" w:pos="720"/>
-        </w:tabs>
-        <w:ind w:left="720" w:hanging="360"/>
-      </w:pPr>
-      <w:rPr>
-        <w:rFonts w:ascii="Symbol" w:hAnsi="Symbol" w:cs="Symbol" w:hint="default"/>
-      </w:rPr>
-    </w:lvl>
-    <w:lvl w:ilvl="1">
-      <w:start w:val="1"/>
-      <w:numFmt w:val="bullet"/>
-      <w:lvlText w:val="◦"/>
-      <w:lvlJc w:val="left"/>
-      <w:pPr>
-        <w:tabs>
-          <w:tab w:val="num" w:pos="1080"/>
-        </w:tabs>
-        <w:ind w:left="1080" w:hanging="360"/>
-      </w:pPr>
-      <w:rPr>
-        <w:rFonts w:ascii="OpenSymbol" w:hAnsi="OpenSymbol" w:cs="OpenSymbol" w:hint="default"/>
-      </w:rPr>
-    </w:lvl>
-    <w:lvl w:ilvl="2">
-      <w:start w:val="1"/>
-      <w:numFmt w:val="bullet"/>
-      <w:lvlText w:val="▪"/>
-      <w:lvlJc w:val="left"/>
-      <w:pPr>
-        <w:tabs>
-          <w:tab w:val="num" w:pos="1440"/>
-        </w:tabs>
-        <w:ind w:left="1440" w:hanging="360"/>
-      </w:pPr>
-      <w:rPr>
-        <w:rFonts w:ascii="OpenSymbol" w:hAnsi="OpenSymbol" w:cs="OpenSymbol" w:hint="default"/>
-      </w:rPr>
-    </w:lvl>
-    <w:lvl w:ilvl="3">
-      <w:start w:val="1"/>
-      <w:numFmt w:val="bullet"/>
-      <w:lvlText w:val=""/>
-      <w:lvlJc w:val="left"/>
-      <w:pPr>
-        <w:tabs>
-          <w:tab w:val="num" w:pos="1800"/>
-        </w:tabs>
-        <w:ind w:left="1800" w:hanging="360"/>
-      </w:pPr>
-      <w:rPr>
-        <w:rFonts w:ascii="Symbol" w:hAnsi="Symbol" w:cs="Symbol" w:hint="default"/>
-      </w:rPr>
-    </w:lvl>
-    <w:lvl w:ilvl="4">
-      <w:start w:val="1"/>
-      <w:numFmt w:val="bullet"/>
-      <w:lvlText w:val="◦"/>
-      <w:lvlJc w:val="left"/>
-      <w:pPr>
-        <w:tabs>
-          <w:tab w:val="num" w:pos="2160"/>
-        </w:tabs>
-        <w:ind w:left="2160" w:hanging="360"/>
-      </w:pPr>
-      <w:rPr>
-        <w:rFonts w:ascii="OpenSymbol" w:hAnsi="OpenSymbol" w:cs="OpenSymbol" w:hint="default"/>
-      </w:rPr>
-    </w:lvl>
-    <w:lvl w:ilvl="5">
-      <w:start w:val="1"/>
-      <w:numFmt w:val="bullet"/>
-      <w:lvlText w:val="▪"/>
-      <w:lvlJc w:val="left"/>
-      <w:pPr>
-        <w:tabs>
-          <w:tab w:val="num" w:pos="2520"/>
-        </w:tabs>
-        <w:ind w:left="2520" w:hanging="360"/>
-      </w:pPr>
-      <w:rPr>
-        <w:rFonts w:ascii="OpenSymbol" w:hAnsi="OpenSymbol" w:cs="OpenSymbol" w:hint="default"/>
-      </w:rPr>
-    </w:lvl>
-    <w:lvl w:ilvl="6">
-      <w:start w:val="1"/>
-      <w:numFmt w:val="bullet"/>
-      <w:lvlText w:val=""/>
-      <w:lvlJc w:val="left"/>
-      <w:pPr>
-        <w:tabs>
-          <w:tab w:val="num" w:pos="2880"/>
-        </w:tabs>
-        <w:ind w:left="2880" w:hanging="360"/>
-      </w:pPr>
-      <w:rPr>
-        <w:rFonts w:ascii="Symbol" w:hAnsi="Symbol" w:cs="Symbol" w:hint="default"/>
-      </w:rPr>
-    </w:lvl>
-    <w:lvl w:ilvl="7">
-      <w:start w:val="1"/>
-      <w:numFmt w:val="bullet"/>
-      <w:lvlText w:val="◦"/>
-      <w:lvlJc w:val="left"/>
-      <w:pPr>
-        <w:tabs>
-          <w:tab w:val="num" w:pos="3240"/>
-        </w:tabs>
-        <w:ind w:left="3240" w:hanging="360"/>
-      </w:pPr>
-      <w:rPr>
-        <w:rFonts w:ascii="OpenSymbol" w:hAnsi="OpenSymbol" w:cs="OpenSymbol" w:hint="default"/>
-      </w:rPr>
-    </w:lvl>
-    <w:lvl w:ilvl="8">
-      <w:start w:val="1"/>
-      <w:numFmt w:val="bullet"/>
-      <w:lvlText w:val="▪"/>
-      <w:lvlJc w:val="left"/>
-      <w:pPr>
-        <w:tabs>
-          <w:tab w:val="num" w:pos="3600"/>
-        </w:tabs>
-        <w:ind w:left="3600" w:hanging="360"/>
-      </w:pPr>
-      <w:rPr>
-        <w:rFonts w:ascii="OpenSymbol" w:hAnsi="OpenSymbol" w:cs="OpenSymbol" w:hint="default"/>
-      </w:rPr>
-    </w:lvl>
-  </w:abstractNum>
-  <w:abstractNum w:abstractNumId="9">
-    <w:lvl w:ilvl="0">
-      <w:start w:val="1"/>
       <w:pStyle w:val="Heading1"/>
       <w:numFmt w:val="none"/>
       <w:suff w:val="nothing"/>
@@ -2650,6 +1450,965 @@
         </w:tabs>
         <w:ind w:left="0" w:hanging="0"/>
       </w:pPr>
+    </w:lvl>
+  </w:abstractNum>
+  <w:abstractNum w:abstractNumId="2">
+    <w:lvl w:ilvl="0">
+      <w:start w:val="1"/>
+      <w:numFmt w:val="bullet"/>
+      <w:lvlText w:val=""/>
+      <w:lvlJc w:val="left"/>
+      <w:pPr>
+        <w:tabs>
+          <w:tab w:val="num" w:pos="0"/>
+        </w:tabs>
+        <w:ind w:left="720" w:hanging="360"/>
+      </w:pPr>
+      <w:rPr>
+        <w:rFonts w:ascii="Symbol" w:hAnsi="Symbol" w:cs="Symbol" w:hint="default"/>
+      </w:rPr>
+    </w:lvl>
+    <w:lvl w:ilvl="1">
+      <w:start w:val="1"/>
+      <w:numFmt w:val="bullet"/>
+      <w:lvlText w:val="o"/>
+      <w:lvlJc w:val="left"/>
+      <w:pPr>
+        <w:tabs>
+          <w:tab w:val="num" w:pos="0"/>
+        </w:tabs>
+        <w:ind w:left="1440" w:hanging="360"/>
+      </w:pPr>
+      <w:rPr>
+        <w:rFonts w:ascii="Courier New" w:hAnsi="Courier New" w:cs="Courier New" w:hint="default"/>
+      </w:rPr>
+    </w:lvl>
+    <w:lvl w:ilvl="2">
+      <w:start w:val="1"/>
+      <w:numFmt w:val="bullet"/>
+      <w:lvlText w:val=""/>
+      <w:lvlJc w:val="left"/>
+      <w:pPr>
+        <w:tabs>
+          <w:tab w:val="num" w:pos="0"/>
+        </w:tabs>
+        <w:ind w:left="2160" w:hanging="360"/>
+      </w:pPr>
+      <w:rPr>
+        <w:rFonts w:ascii="Wingdings" w:hAnsi="Wingdings" w:cs="Wingdings" w:hint="default"/>
+      </w:rPr>
+    </w:lvl>
+    <w:lvl w:ilvl="3">
+      <w:start w:val="1"/>
+      <w:numFmt w:val="bullet"/>
+      <w:lvlText w:val=""/>
+      <w:lvlJc w:val="left"/>
+      <w:pPr>
+        <w:tabs>
+          <w:tab w:val="num" w:pos="0"/>
+        </w:tabs>
+        <w:ind w:left="2880" w:hanging="360"/>
+      </w:pPr>
+      <w:rPr>
+        <w:rFonts w:ascii="Symbol" w:hAnsi="Symbol" w:cs="Symbol" w:hint="default"/>
+      </w:rPr>
+    </w:lvl>
+    <w:lvl w:ilvl="4">
+      <w:start w:val="1"/>
+      <w:numFmt w:val="bullet"/>
+      <w:lvlText w:val="o"/>
+      <w:lvlJc w:val="left"/>
+      <w:pPr>
+        <w:tabs>
+          <w:tab w:val="num" w:pos="0"/>
+        </w:tabs>
+        <w:ind w:left="3600" w:hanging="360"/>
+      </w:pPr>
+      <w:rPr>
+        <w:rFonts w:ascii="Courier New" w:hAnsi="Courier New" w:cs="Courier New" w:hint="default"/>
+      </w:rPr>
+    </w:lvl>
+    <w:lvl w:ilvl="5">
+      <w:start w:val="1"/>
+      <w:numFmt w:val="bullet"/>
+      <w:lvlText w:val=""/>
+      <w:lvlJc w:val="left"/>
+      <w:pPr>
+        <w:tabs>
+          <w:tab w:val="num" w:pos="0"/>
+        </w:tabs>
+        <w:ind w:left="4320" w:hanging="360"/>
+      </w:pPr>
+      <w:rPr>
+        <w:rFonts w:ascii="Wingdings" w:hAnsi="Wingdings" w:cs="Wingdings" w:hint="default"/>
+      </w:rPr>
+    </w:lvl>
+    <w:lvl w:ilvl="6">
+      <w:start w:val="1"/>
+      <w:numFmt w:val="bullet"/>
+      <w:lvlText w:val=""/>
+      <w:lvlJc w:val="left"/>
+      <w:pPr>
+        <w:tabs>
+          <w:tab w:val="num" w:pos="0"/>
+        </w:tabs>
+        <w:ind w:left="5040" w:hanging="360"/>
+      </w:pPr>
+      <w:rPr>
+        <w:rFonts w:ascii="Symbol" w:hAnsi="Symbol" w:cs="Symbol" w:hint="default"/>
+      </w:rPr>
+    </w:lvl>
+    <w:lvl w:ilvl="7">
+      <w:start w:val="1"/>
+      <w:numFmt w:val="bullet"/>
+      <w:lvlText w:val="o"/>
+      <w:lvlJc w:val="left"/>
+      <w:pPr>
+        <w:tabs>
+          <w:tab w:val="num" w:pos="0"/>
+        </w:tabs>
+        <w:ind w:left="5760" w:hanging="360"/>
+      </w:pPr>
+      <w:rPr>
+        <w:rFonts w:ascii="Courier New" w:hAnsi="Courier New" w:cs="Courier New" w:hint="default"/>
+      </w:rPr>
+    </w:lvl>
+    <w:lvl w:ilvl="8">
+      <w:start w:val="1"/>
+      <w:numFmt w:val="bullet"/>
+      <w:lvlText w:val=""/>
+      <w:lvlJc w:val="left"/>
+      <w:pPr>
+        <w:tabs>
+          <w:tab w:val="num" w:pos="0"/>
+        </w:tabs>
+        <w:ind w:left="6480" w:hanging="360"/>
+      </w:pPr>
+      <w:rPr>
+        <w:rFonts w:ascii="Wingdings" w:hAnsi="Wingdings" w:cs="Wingdings" w:hint="default"/>
+      </w:rPr>
+    </w:lvl>
+  </w:abstractNum>
+  <w:abstractNum w:abstractNumId="3">
+    <w:lvl w:ilvl="0">
+      <w:start w:val="1"/>
+      <w:numFmt w:val="bullet"/>
+      <w:lvlText w:val=""/>
+      <w:lvlJc w:val="left"/>
+      <w:pPr>
+        <w:tabs>
+          <w:tab w:val="num" w:pos="0"/>
+        </w:tabs>
+        <w:ind w:left="720" w:hanging="360"/>
+      </w:pPr>
+      <w:rPr>
+        <w:rFonts w:ascii="Symbol" w:hAnsi="Symbol" w:cs="Symbol" w:hint="default"/>
+      </w:rPr>
+    </w:lvl>
+    <w:lvl w:ilvl="1">
+      <w:start w:val="1"/>
+      <w:numFmt w:val="bullet"/>
+      <w:lvlText w:val="o"/>
+      <w:lvlJc w:val="left"/>
+      <w:pPr>
+        <w:tabs>
+          <w:tab w:val="num" w:pos="0"/>
+        </w:tabs>
+        <w:ind w:left="1440" w:hanging="360"/>
+      </w:pPr>
+      <w:rPr>
+        <w:rFonts w:ascii="Courier New" w:hAnsi="Courier New" w:cs="Courier New" w:hint="default"/>
+      </w:rPr>
+    </w:lvl>
+    <w:lvl w:ilvl="2">
+      <w:start w:val="1"/>
+      <w:numFmt w:val="bullet"/>
+      <w:lvlText w:val=""/>
+      <w:lvlJc w:val="left"/>
+      <w:pPr>
+        <w:tabs>
+          <w:tab w:val="num" w:pos="0"/>
+        </w:tabs>
+        <w:ind w:left="2160" w:hanging="360"/>
+      </w:pPr>
+      <w:rPr>
+        <w:rFonts w:ascii="Wingdings" w:hAnsi="Wingdings" w:cs="Wingdings" w:hint="default"/>
+      </w:rPr>
+    </w:lvl>
+    <w:lvl w:ilvl="3">
+      <w:start w:val="1"/>
+      <w:numFmt w:val="bullet"/>
+      <w:lvlText w:val=""/>
+      <w:lvlJc w:val="left"/>
+      <w:pPr>
+        <w:tabs>
+          <w:tab w:val="num" w:pos="0"/>
+        </w:tabs>
+        <w:ind w:left="2880" w:hanging="360"/>
+      </w:pPr>
+      <w:rPr>
+        <w:rFonts w:ascii="Symbol" w:hAnsi="Symbol" w:cs="Symbol" w:hint="default"/>
+      </w:rPr>
+    </w:lvl>
+    <w:lvl w:ilvl="4">
+      <w:start w:val="1"/>
+      <w:numFmt w:val="bullet"/>
+      <w:lvlText w:val="o"/>
+      <w:lvlJc w:val="left"/>
+      <w:pPr>
+        <w:tabs>
+          <w:tab w:val="num" w:pos="0"/>
+        </w:tabs>
+        <w:ind w:left="3600" w:hanging="360"/>
+      </w:pPr>
+      <w:rPr>
+        <w:rFonts w:ascii="Courier New" w:hAnsi="Courier New" w:cs="Courier New" w:hint="default"/>
+      </w:rPr>
+    </w:lvl>
+    <w:lvl w:ilvl="5">
+      <w:start w:val="1"/>
+      <w:numFmt w:val="bullet"/>
+      <w:lvlText w:val=""/>
+      <w:lvlJc w:val="left"/>
+      <w:pPr>
+        <w:tabs>
+          <w:tab w:val="num" w:pos="0"/>
+        </w:tabs>
+        <w:ind w:left="4320" w:hanging="360"/>
+      </w:pPr>
+      <w:rPr>
+        <w:rFonts w:ascii="Wingdings" w:hAnsi="Wingdings" w:cs="Wingdings" w:hint="default"/>
+      </w:rPr>
+    </w:lvl>
+    <w:lvl w:ilvl="6">
+      <w:start w:val="1"/>
+      <w:numFmt w:val="bullet"/>
+      <w:lvlText w:val=""/>
+      <w:lvlJc w:val="left"/>
+      <w:pPr>
+        <w:tabs>
+          <w:tab w:val="num" w:pos="0"/>
+        </w:tabs>
+        <w:ind w:left="5040" w:hanging="360"/>
+      </w:pPr>
+      <w:rPr>
+        <w:rFonts w:ascii="Symbol" w:hAnsi="Symbol" w:cs="Symbol" w:hint="default"/>
+      </w:rPr>
+    </w:lvl>
+    <w:lvl w:ilvl="7">
+      <w:start w:val="1"/>
+      <w:numFmt w:val="bullet"/>
+      <w:lvlText w:val="o"/>
+      <w:lvlJc w:val="left"/>
+      <w:pPr>
+        <w:tabs>
+          <w:tab w:val="num" w:pos="0"/>
+        </w:tabs>
+        <w:ind w:left="5760" w:hanging="360"/>
+      </w:pPr>
+      <w:rPr>
+        <w:rFonts w:ascii="Courier New" w:hAnsi="Courier New" w:cs="Courier New" w:hint="default"/>
+      </w:rPr>
+    </w:lvl>
+    <w:lvl w:ilvl="8">
+      <w:start w:val="1"/>
+      <w:numFmt w:val="bullet"/>
+      <w:lvlText w:val=""/>
+      <w:lvlJc w:val="left"/>
+      <w:pPr>
+        <w:tabs>
+          <w:tab w:val="num" w:pos="0"/>
+        </w:tabs>
+        <w:ind w:left="6480" w:hanging="360"/>
+      </w:pPr>
+      <w:rPr>
+        <w:rFonts w:ascii="Wingdings" w:hAnsi="Wingdings" w:cs="Wingdings" w:hint="default"/>
+      </w:rPr>
+    </w:lvl>
+  </w:abstractNum>
+  <w:abstractNum w:abstractNumId="4">
+    <w:lvl w:ilvl="0">
+      <w:start w:val="1"/>
+      <w:numFmt w:val="bullet"/>
+      <w:lvlText w:val=""/>
+      <w:lvlJc w:val="left"/>
+      <w:pPr>
+        <w:tabs>
+          <w:tab w:val="num" w:pos="0"/>
+        </w:tabs>
+        <w:ind w:left="720" w:hanging="360"/>
+      </w:pPr>
+      <w:rPr>
+        <w:rFonts w:ascii="Symbol" w:hAnsi="Symbol" w:cs="Symbol" w:hint="default"/>
+      </w:rPr>
+    </w:lvl>
+    <w:lvl w:ilvl="1">
+      <w:start w:val="1"/>
+      <w:numFmt w:val="bullet"/>
+      <w:lvlText w:val="o"/>
+      <w:lvlJc w:val="left"/>
+      <w:pPr>
+        <w:tabs>
+          <w:tab w:val="num" w:pos="0"/>
+        </w:tabs>
+        <w:ind w:left="1440" w:hanging="360"/>
+      </w:pPr>
+      <w:rPr>
+        <w:rFonts w:ascii="Courier New" w:hAnsi="Courier New" w:cs="Courier New" w:hint="default"/>
+      </w:rPr>
+    </w:lvl>
+    <w:lvl w:ilvl="2">
+      <w:start w:val="1"/>
+      <w:numFmt w:val="bullet"/>
+      <w:lvlText w:val=""/>
+      <w:lvlJc w:val="left"/>
+      <w:pPr>
+        <w:tabs>
+          <w:tab w:val="num" w:pos="0"/>
+        </w:tabs>
+        <w:ind w:left="2160" w:hanging="360"/>
+      </w:pPr>
+      <w:rPr>
+        <w:rFonts w:ascii="Wingdings" w:hAnsi="Wingdings" w:cs="Wingdings" w:hint="default"/>
+      </w:rPr>
+    </w:lvl>
+    <w:lvl w:ilvl="3">
+      <w:start w:val="1"/>
+      <w:numFmt w:val="bullet"/>
+      <w:lvlText w:val=""/>
+      <w:lvlJc w:val="left"/>
+      <w:pPr>
+        <w:tabs>
+          <w:tab w:val="num" w:pos="0"/>
+        </w:tabs>
+        <w:ind w:left="2880" w:hanging="360"/>
+      </w:pPr>
+      <w:rPr>
+        <w:rFonts w:ascii="Symbol" w:hAnsi="Symbol" w:cs="Symbol" w:hint="default"/>
+      </w:rPr>
+    </w:lvl>
+    <w:lvl w:ilvl="4">
+      <w:start w:val="1"/>
+      <w:numFmt w:val="bullet"/>
+      <w:lvlText w:val="o"/>
+      <w:lvlJc w:val="left"/>
+      <w:pPr>
+        <w:tabs>
+          <w:tab w:val="num" w:pos="0"/>
+        </w:tabs>
+        <w:ind w:left="3600" w:hanging="360"/>
+      </w:pPr>
+      <w:rPr>
+        <w:rFonts w:ascii="Courier New" w:hAnsi="Courier New" w:cs="Courier New" w:hint="default"/>
+      </w:rPr>
+    </w:lvl>
+    <w:lvl w:ilvl="5">
+      <w:start w:val="1"/>
+      <w:numFmt w:val="bullet"/>
+      <w:lvlText w:val=""/>
+      <w:lvlJc w:val="left"/>
+      <w:pPr>
+        <w:tabs>
+          <w:tab w:val="num" w:pos="0"/>
+        </w:tabs>
+        <w:ind w:left="4320" w:hanging="360"/>
+      </w:pPr>
+      <w:rPr>
+        <w:rFonts w:ascii="Wingdings" w:hAnsi="Wingdings" w:cs="Wingdings" w:hint="default"/>
+      </w:rPr>
+    </w:lvl>
+    <w:lvl w:ilvl="6">
+      <w:start w:val="1"/>
+      <w:numFmt w:val="bullet"/>
+      <w:lvlText w:val=""/>
+      <w:lvlJc w:val="left"/>
+      <w:pPr>
+        <w:tabs>
+          <w:tab w:val="num" w:pos="0"/>
+        </w:tabs>
+        <w:ind w:left="5040" w:hanging="360"/>
+      </w:pPr>
+      <w:rPr>
+        <w:rFonts w:ascii="Symbol" w:hAnsi="Symbol" w:cs="Symbol" w:hint="default"/>
+      </w:rPr>
+    </w:lvl>
+    <w:lvl w:ilvl="7">
+      <w:start w:val="1"/>
+      <w:numFmt w:val="bullet"/>
+      <w:lvlText w:val="o"/>
+      <w:lvlJc w:val="left"/>
+      <w:pPr>
+        <w:tabs>
+          <w:tab w:val="num" w:pos="0"/>
+        </w:tabs>
+        <w:ind w:left="5760" w:hanging="360"/>
+      </w:pPr>
+      <w:rPr>
+        <w:rFonts w:ascii="Courier New" w:hAnsi="Courier New" w:cs="Courier New" w:hint="default"/>
+      </w:rPr>
+    </w:lvl>
+    <w:lvl w:ilvl="8">
+      <w:start w:val="1"/>
+      <w:numFmt w:val="bullet"/>
+      <w:lvlText w:val=""/>
+      <w:lvlJc w:val="left"/>
+      <w:pPr>
+        <w:tabs>
+          <w:tab w:val="num" w:pos="0"/>
+        </w:tabs>
+        <w:ind w:left="6480" w:hanging="360"/>
+      </w:pPr>
+      <w:rPr>
+        <w:rFonts w:ascii="Wingdings" w:hAnsi="Wingdings" w:cs="Wingdings" w:hint="default"/>
+      </w:rPr>
+    </w:lvl>
+  </w:abstractNum>
+  <w:abstractNum w:abstractNumId="5">
+    <w:lvl w:ilvl="0">
+      <w:start w:val="1"/>
+      <w:numFmt w:val="bullet"/>
+      <w:lvlText w:val=""/>
+      <w:lvlJc w:val="left"/>
+      <w:pPr>
+        <w:tabs>
+          <w:tab w:val="num" w:pos="0"/>
+        </w:tabs>
+        <w:ind w:left="720" w:hanging="360"/>
+      </w:pPr>
+      <w:rPr>
+        <w:rFonts w:ascii="Symbol" w:hAnsi="Symbol" w:cs="Symbol" w:hint="default"/>
+      </w:rPr>
+    </w:lvl>
+    <w:lvl w:ilvl="1">
+      <w:start w:val="1"/>
+      <w:numFmt w:val="bullet"/>
+      <w:lvlText w:val="o"/>
+      <w:lvlJc w:val="left"/>
+      <w:pPr>
+        <w:tabs>
+          <w:tab w:val="num" w:pos="0"/>
+        </w:tabs>
+        <w:ind w:left="1440" w:hanging="360"/>
+      </w:pPr>
+      <w:rPr>
+        <w:rFonts w:ascii="Courier New" w:hAnsi="Courier New" w:cs="Courier New" w:hint="default"/>
+      </w:rPr>
+    </w:lvl>
+    <w:lvl w:ilvl="2">
+      <w:start w:val="1"/>
+      <w:numFmt w:val="bullet"/>
+      <w:lvlText w:val=""/>
+      <w:lvlJc w:val="left"/>
+      <w:pPr>
+        <w:tabs>
+          <w:tab w:val="num" w:pos="0"/>
+        </w:tabs>
+        <w:ind w:left="2160" w:hanging="360"/>
+      </w:pPr>
+      <w:rPr>
+        <w:rFonts w:ascii="Wingdings" w:hAnsi="Wingdings" w:cs="Wingdings" w:hint="default"/>
+      </w:rPr>
+    </w:lvl>
+    <w:lvl w:ilvl="3">
+      <w:start w:val="1"/>
+      <w:numFmt w:val="bullet"/>
+      <w:lvlText w:val=""/>
+      <w:lvlJc w:val="left"/>
+      <w:pPr>
+        <w:tabs>
+          <w:tab w:val="num" w:pos="0"/>
+        </w:tabs>
+        <w:ind w:left="2880" w:hanging="360"/>
+      </w:pPr>
+      <w:rPr>
+        <w:rFonts w:ascii="Symbol" w:hAnsi="Symbol" w:cs="Symbol" w:hint="default"/>
+      </w:rPr>
+    </w:lvl>
+    <w:lvl w:ilvl="4">
+      <w:start w:val="1"/>
+      <w:numFmt w:val="bullet"/>
+      <w:lvlText w:val="o"/>
+      <w:lvlJc w:val="left"/>
+      <w:pPr>
+        <w:tabs>
+          <w:tab w:val="num" w:pos="0"/>
+        </w:tabs>
+        <w:ind w:left="3600" w:hanging="360"/>
+      </w:pPr>
+      <w:rPr>
+        <w:rFonts w:ascii="Courier New" w:hAnsi="Courier New" w:cs="Courier New" w:hint="default"/>
+      </w:rPr>
+    </w:lvl>
+    <w:lvl w:ilvl="5">
+      <w:start w:val="1"/>
+      <w:numFmt w:val="bullet"/>
+      <w:lvlText w:val=""/>
+      <w:lvlJc w:val="left"/>
+      <w:pPr>
+        <w:tabs>
+          <w:tab w:val="num" w:pos="0"/>
+        </w:tabs>
+        <w:ind w:left="4320" w:hanging="360"/>
+      </w:pPr>
+      <w:rPr>
+        <w:rFonts w:ascii="Wingdings" w:hAnsi="Wingdings" w:cs="Wingdings" w:hint="default"/>
+      </w:rPr>
+    </w:lvl>
+    <w:lvl w:ilvl="6">
+      <w:start w:val="1"/>
+      <w:numFmt w:val="bullet"/>
+      <w:lvlText w:val=""/>
+      <w:lvlJc w:val="left"/>
+      <w:pPr>
+        <w:tabs>
+          <w:tab w:val="num" w:pos="0"/>
+        </w:tabs>
+        <w:ind w:left="5040" w:hanging="360"/>
+      </w:pPr>
+      <w:rPr>
+        <w:rFonts w:ascii="Symbol" w:hAnsi="Symbol" w:cs="Symbol" w:hint="default"/>
+      </w:rPr>
+    </w:lvl>
+    <w:lvl w:ilvl="7">
+      <w:start w:val="1"/>
+      <w:numFmt w:val="bullet"/>
+      <w:lvlText w:val="o"/>
+      <w:lvlJc w:val="left"/>
+      <w:pPr>
+        <w:tabs>
+          <w:tab w:val="num" w:pos="0"/>
+        </w:tabs>
+        <w:ind w:left="5760" w:hanging="360"/>
+      </w:pPr>
+      <w:rPr>
+        <w:rFonts w:ascii="Courier New" w:hAnsi="Courier New" w:cs="Courier New" w:hint="default"/>
+      </w:rPr>
+    </w:lvl>
+    <w:lvl w:ilvl="8">
+      <w:start w:val="1"/>
+      <w:numFmt w:val="bullet"/>
+      <w:lvlText w:val=""/>
+      <w:lvlJc w:val="left"/>
+      <w:pPr>
+        <w:tabs>
+          <w:tab w:val="num" w:pos="0"/>
+        </w:tabs>
+        <w:ind w:left="6480" w:hanging="360"/>
+      </w:pPr>
+      <w:rPr>
+        <w:rFonts w:ascii="Wingdings" w:hAnsi="Wingdings" w:cs="Wingdings" w:hint="default"/>
+      </w:rPr>
+    </w:lvl>
+  </w:abstractNum>
+  <w:abstractNum w:abstractNumId="6">
+    <w:lvl w:ilvl="0">
+      <w:start w:val="1"/>
+      <w:numFmt w:val="bullet"/>
+      <w:lvlText w:val=""/>
+      <w:lvlJc w:val="left"/>
+      <w:pPr>
+        <w:tabs>
+          <w:tab w:val="num" w:pos="787"/>
+        </w:tabs>
+        <w:ind w:left="787" w:hanging="360"/>
+      </w:pPr>
+      <w:rPr>
+        <w:rFonts w:ascii="Symbol" w:hAnsi="Symbol" w:cs="Symbol" w:hint="default"/>
+      </w:rPr>
+    </w:lvl>
+    <w:lvl w:ilvl="1">
+      <w:start w:val="1"/>
+      <w:numFmt w:val="bullet"/>
+      <w:lvlText w:val="◦"/>
+      <w:lvlJc w:val="left"/>
+      <w:pPr>
+        <w:tabs>
+          <w:tab w:val="num" w:pos="1147"/>
+        </w:tabs>
+        <w:ind w:left="1147" w:hanging="360"/>
+      </w:pPr>
+      <w:rPr>
+        <w:rFonts w:ascii="OpenSymbol" w:hAnsi="OpenSymbol" w:cs="OpenSymbol" w:hint="default"/>
+      </w:rPr>
+    </w:lvl>
+    <w:lvl w:ilvl="2">
+      <w:start w:val="1"/>
+      <w:numFmt w:val="bullet"/>
+      <w:lvlText w:val="▪"/>
+      <w:lvlJc w:val="left"/>
+      <w:pPr>
+        <w:tabs>
+          <w:tab w:val="num" w:pos="1507"/>
+        </w:tabs>
+        <w:ind w:left="1507" w:hanging="360"/>
+      </w:pPr>
+      <w:rPr>
+        <w:rFonts w:ascii="OpenSymbol" w:hAnsi="OpenSymbol" w:cs="OpenSymbol" w:hint="default"/>
+      </w:rPr>
+    </w:lvl>
+    <w:lvl w:ilvl="3">
+      <w:start w:val="1"/>
+      <w:numFmt w:val="bullet"/>
+      <w:lvlText w:val=""/>
+      <w:lvlJc w:val="left"/>
+      <w:pPr>
+        <w:tabs>
+          <w:tab w:val="num" w:pos="1867"/>
+        </w:tabs>
+        <w:ind w:left="1867" w:hanging="360"/>
+      </w:pPr>
+      <w:rPr>
+        <w:rFonts w:ascii="Symbol" w:hAnsi="Symbol" w:cs="Symbol" w:hint="default"/>
+      </w:rPr>
+    </w:lvl>
+    <w:lvl w:ilvl="4">
+      <w:start w:val="1"/>
+      <w:numFmt w:val="bullet"/>
+      <w:lvlText w:val="◦"/>
+      <w:lvlJc w:val="left"/>
+      <w:pPr>
+        <w:tabs>
+          <w:tab w:val="num" w:pos="2227"/>
+        </w:tabs>
+        <w:ind w:left="2227" w:hanging="360"/>
+      </w:pPr>
+      <w:rPr>
+        <w:rFonts w:ascii="OpenSymbol" w:hAnsi="OpenSymbol" w:cs="OpenSymbol" w:hint="default"/>
+      </w:rPr>
+    </w:lvl>
+    <w:lvl w:ilvl="5">
+      <w:start w:val="1"/>
+      <w:numFmt w:val="bullet"/>
+      <w:lvlText w:val="▪"/>
+      <w:lvlJc w:val="left"/>
+      <w:pPr>
+        <w:tabs>
+          <w:tab w:val="num" w:pos="2587"/>
+        </w:tabs>
+        <w:ind w:left="2587" w:hanging="360"/>
+      </w:pPr>
+      <w:rPr>
+        <w:rFonts w:ascii="OpenSymbol" w:hAnsi="OpenSymbol" w:cs="OpenSymbol" w:hint="default"/>
+      </w:rPr>
+    </w:lvl>
+    <w:lvl w:ilvl="6">
+      <w:start w:val="1"/>
+      <w:numFmt w:val="bullet"/>
+      <w:lvlText w:val=""/>
+      <w:lvlJc w:val="left"/>
+      <w:pPr>
+        <w:tabs>
+          <w:tab w:val="num" w:pos="2947"/>
+        </w:tabs>
+        <w:ind w:left="2947" w:hanging="360"/>
+      </w:pPr>
+      <w:rPr>
+        <w:rFonts w:ascii="Symbol" w:hAnsi="Symbol" w:cs="Symbol" w:hint="default"/>
+      </w:rPr>
+    </w:lvl>
+    <w:lvl w:ilvl="7">
+      <w:start w:val="1"/>
+      <w:numFmt w:val="bullet"/>
+      <w:lvlText w:val="◦"/>
+      <w:lvlJc w:val="left"/>
+      <w:pPr>
+        <w:tabs>
+          <w:tab w:val="num" w:pos="3307"/>
+        </w:tabs>
+        <w:ind w:left="3307" w:hanging="360"/>
+      </w:pPr>
+      <w:rPr>
+        <w:rFonts w:ascii="OpenSymbol" w:hAnsi="OpenSymbol" w:cs="OpenSymbol" w:hint="default"/>
+      </w:rPr>
+    </w:lvl>
+    <w:lvl w:ilvl="8">
+      <w:start w:val="1"/>
+      <w:numFmt w:val="bullet"/>
+      <w:lvlText w:val="▪"/>
+      <w:lvlJc w:val="left"/>
+      <w:pPr>
+        <w:tabs>
+          <w:tab w:val="num" w:pos="3667"/>
+        </w:tabs>
+        <w:ind w:left="3667" w:hanging="360"/>
+      </w:pPr>
+      <w:rPr>
+        <w:rFonts w:ascii="OpenSymbol" w:hAnsi="OpenSymbol" w:cs="OpenSymbol" w:hint="default"/>
+      </w:rPr>
+    </w:lvl>
+  </w:abstractNum>
+  <w:abstractNum w:abstractNumId="7">
+    <w:lvl w:ilvl="0">
+      <w:start w:val="1"/>
+      <w:numFmt w:val="bullet"/>
+      <w:lvlText w:val=""/>
+      <w:lvlJc w:val="left"/>
+      <w:pPr>
+        <w:tabs>
+          <w:tab w:val="num" w:pos="720"/>
+        </w:tabs>
+        <w:ind w:left="720" w:hanging="360"/>
+      </w:pPr>
+      <w:rPr>
+        <w:rFonts w:ascii="Symbol" w:hAnsi="Symbol" w:cs="Symbol" w:hint="default"/>
+      </w:rPr>
+    </w:lvl>
+    <w:lvl w:ilvl="1">
+      <w:start w:val="1"/>
+      <w:numFmt w:val="bullet"/>
+      <w:lvlText w:val="◦"/>
+      <w:lvlJc w:val="left"/>
+      <w:pPr>
+        <w:tabs>
+          <w:tab w:val="num" w:pos="1080"/>
+        </w:tabs>
+        <w:ind w:left="1080" w:hanging="360"/>
+      </w:pPr>
+      <w:rPr>
+        <w:rFonts w:ascii="OpenSymbol" w:hAnsi="OpenSymbol" w:cs="OpenSymbol" w:hint="default"/>
+      </w:rPr>
+    </w:lvl>
+    <w:lvl w:ilvl="2">
+      <w:start w:val="1"/>
+      <w:numFmt w:val="bullet"/>
+      <w:lvlText w:val="▪"/>
+      <w:lvlJc w:val="left"/>
+      <w:pPr>
+        <w:tabs>
+          <w:tab w:val="num" w:pos="1440"/>
+        </w:tabs>
+        <w:ind w:left="1440" w:hanging="360"/>
+      </w:pPr>
+      <w:rPr>
+        <w:rFonts w:ascii="OpenSymbol" w:hAnsi="OpenSymbol" w:cs="OpenSymbol" w:hint="default"/>
+      </w:rPr>
+    </w:lvl>
+    <w:lvl w:ilvl="3">
+      <w:start w:val="1"/>
+      <w:numFmt w:val="bullet"/>
+      <w:lvlText w:val=""/>
+      <w:lvlJc w:val="left"/>
+      <w:pPr>
+        <w:tabs>
+          <w:tab w:val="num" w:pos="1800"/>
+        </w:tabs>
+        <w:ind w:left="1800" w:hanging="360"/>
+      </w:pPr>
+      <w:rPr>
+        <w:rFonts w:ascii="Symbol" w:hAnsi="Symbol" w:cs="Symbol" w:hint="default"/>
+      </w:rPr>
+    </w:lvl>
+    <w:lvl w:ilvl="4">
+      <w:start w:val="1"/>
+      <w:numFmt w:val="bullet"/>
+      <w:lvlText w:val="◦"/>
+      <w:lvlJc w:val="left"/>
+      <w:pPr>
+        <w:tabs>
+          <w:tab w:val="num" w:pos="2160"/>
+        </w:tabs>
+        <w:ind w:left="2160" w:hanging="360"/>
+      </w:pPr>
+      <w:rPr>
+        <w:rFonts w:ascii="OpenSymbol" w:hAnsi="OpenSymbol" w:cs="OpenSymbol" w:hint="default"/>
+      </w:rPr>
+    </w:lvl>
+    <w:lvl w:ilvl="5">
+      <w:start w:val="1"/>
+      <w:numFmt w:val="bullet"/>
+      <w:lvlText w:val="▪"/>
+      <w:lvlJc w:val="left"/>
+      <w:pPr>
+        <w:tabs>
+          <w:tab w:val="num" w:pos="2520"/>
+        </w:tabs>
+        <w:ind w:left="2520" w:hanging="360"/>
+      </w:pPr>
+      <w:rPr>
+        <w:rFonts w:ascii="OpenSymbol" w:hAnsi="OpenSymbol" w:cs="OpenSymbol" w:hint="default"/>
+      </w:rPr>
+    </w:lvl>
+    <w:lvl w:ilvl="6">
+      <w:start w:val="1"/>
+      <w:numFmt w:val="bullet"/>
+      <w:lvlText w:val=""/>
+      <w:lvlJc w:val="left"/>
+      <w:pPr>
+        <w:tabs>
+          <w:tab w:val="num" w:pos="2880"/>
+        </w:tabs>
+        <w:ind w:left="2880" w:hanging="360"/>
+      </w:pPr>
+      <w:rPr>
+        <w:rFonts w:ascii="Symbol" w:hAnsi="Symbol" w:cs="Symbol" w:hint="default"/>
+      </w:rPr>
+    </w:lvl>
+    <w:lvl w:ilvl="7">
+      <w:start w:val="1"/>
+      <w:numFmt w:val="bullet"/>
+      <w:lvlText w:val="◦"/>
+      <w:lvlJc w:val="left"/>
+      <w:pPr>
+        <w:tabs>
+          <w:tab w:val="num" w:pos="3240"/>
+        </w:tabs>
+        <w:ind w:left="3240" w:hanging="360"/>
+      </w:pPr>
+      <w:rPr>
+        <w:rFonts w:ascii="OpenSymbol" w:hAnsi="OpenSymbol" w:cs="OpenSymbol" w:hint="default"/>
+      </w:rPr>
+    </w:lvl>
+    <w:lvl w:ilvl="8">
+      <w:start w:val="1"/>
+      <w:numFmt w:val="bullet"/>
+      <w:lvlText w:val="▪"/>
+      <w:lvlJc w:val="left"/>
+      <w:pPr>
+        <w:tabs>
+          <w:tab w:val="num" w:pos="3600"/>
+        </w:tabs>
+        <w:ind w:left="3600" w:hanging="360"/>
+      </w:pPr>
+      <w:rPr>
+        <w:rFonts w:ascii="OpenSymbol" w:hAnsi="OpenSymbol" w:cs="OpenSymbol" w:hint="default"/>
+      </w:rPr>
+    </w:lvl>
+  </w:abstractNum>
+  <w:abstractNum w:abstractNumId="8">
+    <w:lvl w:ilvl="0">
+      <w:start w:val="1"/>
+      <w:numFmt w:val="bullet"/>
+      <w:lvlText w:val=""/>
+      <w:lvlJc w:val="left"/>
+      <w:pPr>
+        <w:tabs>
+          <w:tab w:val="num" w:pos="720"/>
+        </w:tabs>
+        <w:ind w:left="720" w:hanging="360"/>
+      </w:pPr>
+      <w:rPr>
+        <w:rFonts w:ascii="Symbol" w:hAnsi="Symbol" w:cs="Symbol" w:hint="default"/>
+      </w:rPr>
+    </w:lvl>
+    <w:lvl w:ilvl="1">
+      <w:start w:val="1"/>
+      <w:numFmt w:val="bullet"/>
+      <w:lvlText w:val="◦"/>
+      <w:lvlJc w:val="left"/>
+      <w:pPr>
+        <w:tabs>
+          <w:tab w:val="num" w:pos="1080"/>
+        </w:tabs>
+        <w:ind w:left="1080" w:hanging="360"/>
+      </w:pPr>
+      <w:rPr>
+        <w:rFonts w:ascii="OpenSymbol" w:hAnsi="OpenSymbol" w:cs="OpenSymbol" w:hint="default"/>
+      </w:rPr>
+    </w:lvl>
+    <w:lvl w:ilvl="2">
+      <w:start w:val="1"/>
+      <w:numFmt w:val="bullet"/>
+      <w:lvlText w:val="▪"/>
+      <w:lvlJc w:val="left"/>
+      <w:pPr>
+        <w:tabs>
+          <w:tab w:val="num" w:pos="1440"/>
+        </w:tabs>
+        <w:ind w:left="1440" w:hanging="360"/>
+      </w:pPr>
+      <w:rPr>
+        <w:rFonts w:ascii="OpenSymbol" w:hAnsi="OpenSymbol" w:cs="OpenSymbol" w:hint="default"/>
+      </w:rPr>
+    </w:lvl>
+    <w:lvl w:ilvl="3">
+      <w:start w:val="1"/>
+      <w:numFmt w:val="bullet"/>
+      <w:lvlText w:val=""/>
+      <w:lvlJc w:val="left"/>
+      <w:pPr>
+        <w:tabs>
+          <w:tab w:val="num" w:pos="1800"/>
+        </w:tabs>
+        <w:ind w:left="1800" w:hanging="360"/>
+      </w:pPr>
+      <w:rPr>
+        <w:rFonts w:ascii="Symbol" w:hAnsi="Symbol" w:cs="Symbol" w:hint="default"/>
+      </w:rPr>
+    </w:lvl>
+    <w:lvl w:ilvl="4">
+      <w:start w:val="1"/>
+      <w:numFmt w:val="bullet"/>
+      <w:lvlText w:val="◦"/>
+      <w:lvlJc w:val="left"/>
+      <w:pPr>
+        <w:tabs>
+          <w:tab w:val="num" w:pos="2160"/>
+        </w:tabs>
+        <w:ind w:left="2160" w:hanging="360"/>
+      </w:pPr>
+      <w:rPr>
+        <w:rFonts w:ascii="OpenSymbol" w:hAnsi="OpenSymbol" w:cs="OpenSymbol" w:hint="default"/>
+      </w:rPr>
+    </w:lvl>
+    <w:lvl w:ilvl="5">
+      <w:start w:val="1"/>
+      <w:numFmt w:val="bullet"/>
+      <w:lvlText w:val="▪"/>
+      <w:lvlJc w:val="left"/>
+      <w:pPr>
+        <w:tabs>
+          <w:tab w:val="num" w:pos="2520"/>
+        </w:tabs>
+        <w:ind w:left="2520" w:hanging="360"/>
+      </w:pPr>
+      <w:rPr>
+        <w:rFonts w:ascii="OpenSymbol" w:hAnsi="OpenSymbol" w:cs="OpenSymbol" w:hint="default"/>
+      </w:rPr>
+    </w:lvl>
+    <w:lvl w:ilvl="6">
+      <w:start w:val="1"/>
+      <w:numFmt w:val="bullet"/>
+      <w:lvlText w:val=""/>
+      <w:lvlJc w:val="left"/>
+      <w:pPr>
+        <w:tabs>
+          <w:tab w:val="num" w:pos="2880"/>
+        </w:tabs>
+        <w:ind w:left="2880" w:hanging="360"/>
+      </w:pPr>
+      <w:rPr>
+        <w:rFonts w:ascii="Symbol" w:hAnsi="Symbol" w:cs="Symbol" w:hint="default"/>
+      </w:rPr>
+    </w:lvl>
+    <w:lvl w:ilvl="7">
+      <w:start w:val="1"/>
+      <w:numFmt w:val="bullet"/>
+      <w:lvlText w:val="◦"/>
+      <w:lvlJc w:val="left"/>
+      <w:pPr>
+        <w:tabs>
+          <w:tab w:val="num" w:pos="3240"/>
+        </w:tabs>
+        <w:ind w:left="3240" w:hanging="360"/>
+      </w:pPr>
+      <w:rPr>
+        <w:rFonts w:ascii="OpenSymbol" w:hAnsi="OpenSymbol" w:cs="OpenSymbol" w:hint="default"/>
+      </w:rPr>
+    </w:lvl>
+    <w:lvl w:ilvl="8">
+      <w:start w:val="1"/>
+      <w:numFmt w:val="bullet"/>
+      <w:lvlText w:val="▪"/>
+      <w:lvlJc w:val="left"/>
+      <w:pPr>
+        <w:tabs>
+          <w:tab w:val="num" w:pos="3600"/>
+        </w:tabs>
+        <w:ind w:left="3600" w:hanging="360"/>
+      </w:pPr>
+      <w:rPr>
+        <w:rFonts w:ascii="OpenSymbol" w:hAnsi="OpenSymbol" w:cs="OpenSymbol" w:hint="default"/>
+      </w:rPr>
     </w:lvl>
   </w:abstractNum>
   <w:num w:numId="1">
@@ -2675,9 +2434,6 @@
   </w:num>
   <w:num w:numId="8">
     <w:abstractNumId w:val="8"/>
-  </w:num>
-  <w:num w:numId="9">
-    <w:abstractNumId w:val="9"/>
   </w:num>
 </w:numbering>
 </file>
@@ -3103,6 +2859,10 @@
     <w:next w:val="TextBody"/>
     <w:qFormat/>
     <w:pPr>
+      <w:numPr>
+        <w:ilvl w:val="0"/>
+        <w:numId w:val="1"/>
+      </w:numPr>
       <w:spacing w:before="240" w:after="120"/>
       <w:outlineLvl w:val="0"/>
     </w:pPr>
@@ -3120,6 +2880,10 @@
     <w:next w:val="TextBody"/>
     <w:qFormat/>
     <w:pPr>
+      <w:numPr>
+        <w:ilvl w:val="2"/>
+        <w:numId w:val="1"/>
+      </w:numPr>
       <w:spacing w:before="140" w:after="120"/>
       <w:outlineLvl w:val="2"/>
     </w:pPr>

</xml_diff>